<commit_message>
change "genes" to "targets", removed bruker conf.
</commit_message>
<xml_diff>
--- a/DSPPlugCombinedVolcanoPlot/LabeledVolcanoPlot-plugin-vignette.docx
+++ b/DSPPlugCombinedVolcanoPlot/LabeledVolcanoPlot-plugin-vignette.docx
@@ -30,8 +30,9 @@
           <w:sz w:val="28"/>
           <w:szCs w:val="28"/>
         </w:rPr>
-        <w:t>“Labeled</w:t>
-      </w:r>
+        <w:t>“</w:t>
+      </w:r>
+      <w:proofErr w:type="spellStart"/>
       <w:r>
         <w:rPr>
           <w:rFonts w:ascii="Helvetica" w:hAnsi="Helvetica" w:cs="Helvetica"/>
@@ -39,7 +40,7 @@
           <w:sz w:val="28"/>
           <w:szCs w:val="28"/>
         </w:rPr>
-        <w:t>Combined</w:t>
+        <w:t>Labeled</w:t>
       </w:r>
       <w:r>
         <w:rPr>
@@ -48,7 +49,7 @@
           <w:sz w:val="28"/>
           <w:szCs w:val="28"/>
         </w:rPr>
-        <w:t>VolcanoPlot” DSP</w:t>
+        <w:t>Combined</w:t>
       </w:r>
       <w:r>
         <w:rPr>
@@ -57,8 +58,9 @@
           <w:sz w:val="28"/>
           <w:szCs w:val="28"/>
         </w:rPr>
-        <w:t xml:space="preserve"> </w:t>
-      </w:r>
+        <w:t>VolcanoPlot</w:t>
+      </w:r>
+      <w:proofErr w:type="spellEnd"/>
       <w:r>
         <w:rPr>
           <w:rFonts w:ascii="Helvetica" w:hAnsi="Helvetica" w:cs="Helvetica"/>
@@ -66,7 +68,7 @@
           <w:sz w:val="28"/>
           <w:szCs w:val="28"/>
         </w:rPr>
-        <w:t xml:space="preserve">DA </w:t>
+        <w:t>” DSP</w:t>
       </w:r>
       <w:r>
         <w:rPr>
@@ -75,6 +77,24 @@
           <w:sz w:val="28"/>
           <w:szCs w:val="28"/>
         </w:rPr>
+        <w:t xml:space="preserve"> </w:t>
+      </w:r>
+      <w:r>
+        <w:rPr>
+          <w:rFonts w:ascii="Helvetica" w:hAnsi="Helvetica" w:cs="Helvetica"/>
+          <w:b/>
+          <w:sz w:val="28"/>
+          <w:szCs w:val="28"/>
+        </w:rPr>
+        <w:t xml:space="preserve">DA </w:t>
+      </w:r>
+      <w:r>
+        <w:rPr>
+          <w:rFonts w:ascii="Helvetica" w:hAnsi="Helvetica" w:cs="Helvetica"/>
+          <w:b/>
+          <w:sz w:val="28"/>
+          <w:szCs w:val="28"/>
+        </w:rPr>
         <w:t>script</w:t>
       </w:r>
       <w:bookmarkEnd w:id="1"/>
@@ -109,8 +129,18 @@
           <w:b/>
           <w:color w:val="000000"/>
         </w:rPr>
-        <w:t>Intended use</w:t>
-      </w:r>
+        <w:t xml:space="preserve">Intended </w:t>
+      </w:r>
+      <w:proofErr w:type="gramStart"/>
+      <w:r>
+        <w:rPr>
+          <w:rFonts w:ascii="Helvetica" w:hAnsi="Helvetica" w:cs="Helvetica"/>
+          <w:b/>
+          <w:color w:val="000000"/>
+        </w:rPr>
+        <w:t>use</w:t>
+      </w:r>
+      <w:proofErr w:type="gramEnd"/>
     </w:p>
     <w:p>
       <w:pPr>
@@ -241,14 +271,25 @@
         </w:rPr>
         <w:t xml:space="preserve">for data </w:t>
       </w:r>
-      <w:r>
-        <w:rPr>
-          <w:rFonts w:ascii="Helvetica" w:hAnsi="Helvetica" w:cs="Helvetica"/>
-          <w:color w:val="000000"/>
-          <w:sz w:val="21"/>
-          <w:szCs w:val="21"/>
-        </w:rPr>
-        <w:t xml:space="preserve">GeoMx </w:t>
+      <w:proofErr w:type="spellStart"/>
+      <w:r>
+        <w:rPr>
+          <w:rFonts w:ascii="Helvetica" w:hAnsi="Helvetica" w:cs="Helvetica"/>
+          <w:color w:val="000000"/>
+          <w:sz w:val="21"/>
+          <w:szCs w:val="21"/>
+        </w:rPr>
+        <w:t>GeoMx</w:t>
+      </w:r>
+      <w:proofErr w:type="spellEnd"/>
+      <w:r>
+        <w:rPr>
+          <w:rFonts w:ascii="Helvetica" w:hAnsi="Helvetica" w:cs="Helvetica"/>
+          <w:color w:val="000000"/>
+          <w:sz w:val="21"/>
+          <w:szCs w:val="21"/>
+        </w:rPr>
+        <w:t xml:space="preserve"> </w:t>
       </w:r>
       <w:r>
         <w:rPr>
@@ -268,6 +309,7 @@
         </w:rPr>
         <w:t xml:space="preserve">patial </w:t>
       </w:r>
+      <w:proofErr w:type="spellStart"/>
       <w:r>
         <w:rPr>
           <w:rFonts w:ascii="Helvetica" w:hAnsi="Helvetica" w:cs="Helvetica"/>
@@ -284,7 +326,17 @@
           <w:sz w:val="21"/>
           <w:szCs w:val="21"/>
         </w:rPr>
-        <w:t xml:space="preserve">roteogenomics data from a single study. It may also be used to </w:t>
+        <w:t>roteogenomics</w:t>
+      </w:r>
+      <w:proofErr w:type="spellEnd"/>
+      <w:r>
+        <w:rPr>
+          <w:rFonts w:ascii="Helvetica" w:hAnsi="Helvetica" w:cs="Helvetica"/>
+          <w:color w:val="000000"/>
+          <w:sz w:val="21"/>
+          <w:szCs w:val="21"/>
+        </w:rPr>
+        <w:t xml:space="preserve"> data from a single study. It may also be used to </w:t>
       </w:r>
       <w:r>
         <w:rPr>
@@ -302,7 +354,27 @@
           <w:sz w:val="21"/>
           <w:szCs w:val="21"/>
         </w:rPr>
-        <w:t xml:space="preserve"> volcano plots from serial protein and rna scans in separate studies. </w:t>
+        <w:t xml:space="preserve"> volcano plots from serial protein and </w:t>
+      </w:r>
+      <w:proofErr w:type="spellStart"/>
+      <w:r>
+        <w:rPr>
+          <w:rFonts w:ascii="Helvetica" w:hAnsi="Helvetica" w:cs="Helvetica"/>
+          <w:color w:val="000000"/>
+          <w:sz w:val="21"/>
+          <w:szCs w:val="21"/>
+        </w:rPr>
+        <w:t>rna</w:t>
+      </w:r>
+      <w:proofErr w:type="spellEnd"/>
+      <w:r>
+        <w:rPr>
+          <w:rFonts w:ascii="Helvetica" w:hAnsi="Helvetica" w:cs="Helvetica"/>
+          <w:color w:val="000000"/>
+          <w:sz w:val="21"/>
+          <w:szCs w:val="21"/>
+        </w:rPr>
+        <w:t xml:space="preserve"> scans in separate studies. </w:t>
       </w:r>
       <w:r>
         <w:rPr>
@@ -790,7 +862,17 @@
           <w:sz w:val="21"/>
           <w:szCs w:val="21"/>
         </w:rPr>
-        <w:t>The Labeled</w:t>
+        <w:t xml:space="preserve">The </w:t>
+      </w:r>
+      <w:proofErr w:type="spellStart"/>
+      <w:r>
+        <w:rPr>
+          <w:rFonts w:ascii="Helvetica" w:hAnsi="Helvetica" w:cs="Helvetica"/>
+          <w:color w:val="000000"/>
+          <w:sz w:val="21"/>
+          <w:szCs w:val="21"/>
+        </w:rPr>
+        <w:t>Labeled</w:t>
       </w:r>
       <w:r>
         <w:rPr>
@@ -808,7 +890,17 @@
           <w:sz w:val="21"/>
           <w:szCs w:val="21"/>
         </w:rPr>
-        <w:t xml:space="preserve">VolcanoPlot </w:t>
+        <w:t>VolcanoPlot</w:t>
+      </w:r>
+      <w:proofErr w:type="spellEnd"/>
+      <w:r>
+        <w:rPr>
+          <w:rFonts w:ascii="Helvetica" w:hAnsi="Helvetica" w:cs="Helvetica"/>
+          <w:color w:val="000000"/>
+          <w:sz w:val="21"/>
+          <w:szCs w:val="21"/>
+        </w:rPr>
+        <w:t xml:space="preserve"> </w:t>
       </w:r>
       <w:r>
         <w:rPr>
@@ -1607,6 +1699,7 @@
         </w:rPr>
         <w:t xml:space="preserve">The </w:t>
       </w:r>
+      <w:proofErr w:type="spellStart"/>
       <w:r>
         <w:rPr>
           <w:rFonts w:ascii="Helvetica" w:hAnsi="Helvetica" w:cs="Helvetica"/>
@@ -1641,7 +1734,17 @@
           <w:sz w:val="21"/>
           <w:szCs w:val="21"/>
         </w:rPr>
-        <w:t>.R file may be loaded into the custom scripts section of the DSP</w:t>
+        <w:t>.R</w:t>
+      </w:r>
+      <w:proofErr w:type="spellEnd"/>
+      <w:r>
+        <w:rPr>
+          <w:rFonts w:ascii="Helvetica" w:hAnsi="Helvetica" w:cs="Helvetica"/>
+          <w:color w:val="000000"/>
+          <w:sz w:val="21"/>
+          <w:szCs w:val="21"/>
+        </w:rPr>
+        <w:t xml:space="preserve"> file may be loaded into the custom scripts section of the DSP</w:t>
       </w:r>
       <w:r>
         <w:rPr>
@@ -1791,7 +1894,17 @@
           <w:sz w:val="21"/>
           <w:szCs w:val="21"/>
         </w:rPr>
-        <w:t>In the Management tab to add a new script and adjust parameters, fill out and then scroll to the bottom of the page. Use the “+” button to add the Labeled</w:t>
+        <w:t xml:space="preserve">In the Management tab to add a new script and adjust parameters, fill out and then scroll to the bottom of the page. Use the “+” button to add the </w:t>
+      </w:r>
+      <w:proofErr w:type="spellStart"/>
+      <w:r>
+        <w:rPr>
+          <w:rFonts w:ascii="Helvetica" w:hAnsi="Helvetica" w:cs="Helvetica"/>
+          <w:color w:val="000000"/>
+          <w:sz w:val="21"/>
+          <w:szCs w:val="21"/>
+        </w:rPr>
+        <w:t>Labeled</w:t>
       </w:r>
       <w:r>
         <w:rPr>
@@ -1809,7 +1922,17 @@
           <w:sz w:val="21"/>
           <w:szCs w:val="21"/>
         </w:rPr>
-        <w:t>VolcanoPlot.R file to the script:</w:t>
+        <w:t>VolcanoPlot.R</w:t>
+      </w:r>
+      <w:proofErr w:type="spellEnd"/>
+      <w:r>
+        <w:rPr>
+          <w:rFonts w:ascii="Helvetica" w:hAnsi="Helvetica" w:cs="Helvetica"/>
+          <w:color w:val="000000"/>
+          <w:sz w:val="21"/>
+          <w:szCs w:val="21"/>
+        </w:rPr>
+        <w:t xml:space="preserve"> file to the script:</w:t>
       </w:r>
     </w:p>
     <w:p>
@@ -1913,7 +2036,17 @@
           <w:sz w:val="22"/>
           <w:szCs w:val="22"/>
         </w:rPr>
-        <w:t>nsure the Labeled</w:t>
+        <w:t xml:space="preserve">nsure the </w:t>
+      </w:r>
+      <w:proofErr w:type="spellStart"/>
+      <w:r>
+        <w:rPr>
+          <w:rFonts w:ascii="Helvetica" w:hAnsi="Helvetica" w:cs="Helvetica"/>
+          <w:color w:val="000000"/>
+          <w:sz w:val="22"/>
+          <w:szCs w:val="22"/>
+        </w:rPr>
+        <w:t>Labeled</w:t>
       </w:r>
       <w:r>
         <w:rPr>
@@ -1931,7 +2064,17 @@
           <w:sz w:val="22"/>
           <w:szCs w:val="22"/>
         </w:rPr>
-        <w:t>VolcanoPlot.R file is selected in the dropdown menu</w:t>
+        <w:t>VolcanoPlot.R</w:t>
+      </w:r>
+      <w:proofErr w:type="spellEnd"/>
+      <w:r>
+        <w:rPr>
+          <w:rFonts w:ascii="Helvetica" w:hAnsi="Helvetica" w:cs="Helvetica"/>
+          <w:color w:val="000000"/>
+          <w:sz w:val="22"/>
+          <w:szCs w:val="22"/>
+        </w:rPr>
+        <w:t xml:space="preserve"> file is selected in the dropdown menu</w:t>
       </w:r>
       <w:r>
         <w:rPr>
@@ -2102,7 +2245,47 @@
           <w:sz w:val="21"/>
           <w:szCs w:val="21"/>
         </w:rPr>
-        <w:t>This script will work with both DataFrame and GeoMxSet inputs.</w:t>
+        <w:t xml:space="preserve">This script will work with both </w:t>
+      </w:r>
+      <w:proofErr w:type="spellStart"/>
+      <w:r>
+        <w:rPr>
+          <w:rFonts w:ascii="Helvetica" w:hAnsi="Helvetica" w:cs="Helvetica"/>
+          <w:color w:val="000000"/>
+          <w:sz w:val="21"/>
+          <w:szCs w:val="21"/>
+        </w:rPr>
+        <w:t>DataFrame</w:t>
+      </w:r>
+      <w:proofErr w:type="spellEnd"/>
+      <w:r>
+        <w:rPr>
+          <w:rFonts w:ascii="Helvetica" w:hAnsi="Helvetica" w:cs="Helvetica"/>
+          <w:color w:val="000000"/>
+          <w:sz w:val="21"/>
+          <w:szCs w:val="21"/>
+        </w:rPr>
+        <w:t xml:space="preserve"> and </w:t>
+      </w:r>
+      <w:proofErr w:type="spellStart"/>
+      <w:r>
+        <w:rPr>
+          <w:rFonts w:ascii="Helvetica" w:hAnsi="Helvetica" w:cs="Helvetica"/>
+          <w:color w:val="000000"/>
+          <w:sz w:val="21"/>
+          <w:szCs w:val="21"/>
+        </w:rPr>
+        <w:t>GeoMxSet</w:t>
+      </w:r>
+      <w:proofErr w:type="spellEnd"/>
+      <w:r>
+        <w:rPr>
+          <w:rFonts w:ascii="Helvetica" w:hAnsi="Helvetica" w:cs="Helvetica"/>
+          <w:color w:val="000000"/>
+          <w:sz w:val="21"/>
+          <w:szCs w:val="21"/>
+        </w:rPr>
+        <w:t xml:space="preserve"> inputs.</w:t>
       </w:r>
     </w:p>
     <w:p>
@@ -2372,6 +2555,7 @@
           <w:szCs w:val="22"/>
         </w:rPr>
       </w:pPr>
+      <w:proofErr w:type="spellStart"/>
       <w:r>
         <w:rPr>
           <w:rFonts w:ascii="Helvetica" w:hAnsi="Helvetica" w:cs="Helvetica"/>
@@ -2382,6 +2566,7 @@
         </w:rPr>
         <w:t>output_format</w:t>
       </w:r>
+      <w:proofErr w:type="spellEnd"/>
       <w:r>
         <w:rPr>
           <w:rFonts w:ascii="Helvetica" w:hAnsi="Helvetica" w:cs="Helvetica"/>
@@ -2445,15 +2630,49 @@
         </w:rPr>
         <w:t xml:space="preserve">Options: </w:t>
       </w:r>
-      <w:r>
-        <w:rPr>
-          <w:rFonts w:ascii="Helvetica" w:hAnsi="Helvetica" w:cs="Helvetica"/>
-          <w:iCs/>
-          <w:color w:val="000000"/>
-          <w:sz w:val="22"/>
-          <w:szCs w:val="22"/>
-        </w:rPr>
-        <w:t>png, jpg, tiff, svg, pdf, bmp</w:t>
+      <w:proofErr w:type="spellStart"/>
+      <w:r>
+        <w:rPr>
+          <w:rFonts w:ascii="Helvetica" w:hAnsi="Helvetica" w:cs="Helvetica"/>
+          <w:iCs/>
+          <w:color w:val="000000"/>
+          <w:sz w:val="22"/>
+          <w:szCs w:val="22"/>
+        </w:rPr>
+        <w:t>png</w:t>
+      </w:r>
+      <w:proofErr w:type="spellEnd"/>
+      <w:r>
+        <w:rPr>
+          <w:rFonts w:ascii="Helvetica" w:hAnsi="Helvetica" w:cs="Helvetica"/>
+          <w:iCs/>
+          <w:color w:val="000000"/>
+          <w:sz w:val="22"/>
+          <w:szCs w:val="22"/>
+        </w:rPr>
+        <w:t xml:space="preserve">, jpg, tiff, </w:t>
+      </w:r>
+      <w:proofErr w:type="spellStart"/>
+      <w:r>
+        <w:rPr>
+          <w:rFonts w:ascii="Helvetica" w:hAnsi="Helvetica" w:cs="Helvetica"/>
+          <w:iCs/>
+          <w:color w:val="000000"/>
+          <w:sz w:val="22"/>
+          <w:szCs w:val="22"/>
+        </w:rPr>
+        <w:t>svg</w:t>
+      </w:r>
+      <w:proofErr w:type="spellEnd"/>
+      <w:r>
+        <w:rPr>
+          <w:rFonts w:ascii="Helvetica" w:hAnsi="Helvetica" w:cs="Helvetica"/>
+          <w:iCs/>
+          <w:color w:val="000000"/>
+          <w:sz w:val="22"/>
+          <w:szCs w:val="22"/>
+        </w:rPr>
+        <w:t>, pdf, bmp</w:t>
       </w:r>
     </w:p>
     <w:p>
@@ -2519,7 +2738,27 @@
           <w:sz w:val="22"/>
           <w:szCs w:val="22"/>
         </w:rPr>
-        <w:t>DA volcano plot are not transferred to results file so must be user added</w:t>
+        <w:t xml:space="preserve">DA volcano plot </w:t>
+      </w:r>
+      <w:proofErr w:type="gramStart"/>
+      <w:r>
+        <w:rPr>
+          <w:rFonts w:ascii="Helvetica" w:hAnsi="Helvetica" w:cs="Helvetica"/>
+          <w:color w:val="000000"/>
+          <w:sz w:val="22"/>
+          <w:szCs w:val="22"/>
+        </w:rPr>
+        <w:t>are</w:t>
+      </w:r>
+      <w:proofErr w:type="gramEnd"/>
+      <w:r>
+        <w:rPr>
+          <w:rFonts w:ascii="Helvetica" w:hAnsi="Helvetica" w:cs="Helvetica"/>
+          <w:color w:val="000000"/>
+          <w:sz w:val="22"/>
+          <w:szCs w:val="22"/>
+        </w:rPr>
+        <w:t xml:space="preserve"> not transferred to results file so must be user added</w:t>
       </w:r>
     </w:p>
     <w:p>
@@ -2539,6 +2778,7 @@
           <w:szCs w:val="22"/>
         </w:rPr>
       </w:pPr>
+      <w:proofErr w:type="spellStart"/>
       <w:r>
         <w:rPr>
           <w:rFonts w:ascii="Helvetica" w:hAnsi="Helvetica" w:cs="Helvetica"/>
@@ -2549,6 +2789,7 @@
         </w:rPr>
         <w:t>plot_title</w:t>
       </w:r>
+      <w:proofErr w:type="spellEnd"/>
       <w:r>
         <w:rPr>
           <w:rFonts w:ascii="Helvetica" w:hAnsi="Helvetica" w:cs="Helvetica"/>
@@ -2574,8 +2815,19 @@
           <w:sz w:val="22"/>
           <w:szCs w:val="22"/>
         </w:rPr>
-        <w:t>Title for figure</w:t>
-      </w:r>
+        <w:t xml:space="preserve">Title for </w:t>
+      </w:r>
+      <w:proofErr w:type="gramStart"/>
+      <w:r>
+        <w:rPr>
+          <w:rFonts w:ascii="Helvetica" w:hAnsi="Helvetica" w:cs="Helvetica"/>
+          <w:color w:val="000000"/>
+          <w:sz w:val="22"/>
+          <w:szCs w:val="22"/>
+        </w:rPr>
+        <w:t>figure</w:t>
+      </w:r>
+      <w:proofErr w:type="gramEnd"/>
     </w:p>
     <w:p>
       <w:pPr>
@@ -2594,6 +2846,7 @@
           <w:szCs w:val="22"/>
         </w:rPr>
       </w:pPr>
+      <w:proofErr w:type="spellStart"/>
       <w:r>
         <w:rPr>
           <w:rFonts w:ascii="Helvetica" w:hAnsi="Helvetica" w:cs="Helvetica"/>
@@ -2604,6 +2857,7 @@
         </w:rPr>
         <w:t>negative_label</w:t>
       </w:r>
+      <w:proofErr w:type="spellEnd"/>
       <w:r>
         <w:rPr>
           <w:rFonts w:ascii="Helvetica" w:hAnsi="Helvetica" w:cs="Helvetica"/>
@@ -2685,6 +2939,7 @@
           <w:szCs w:val="22"/>
         </w:rPr>
       </w:pPr>
+      <w:proofErr w:type="spellStart"/>
       <w:r>
         <w:rPr>
           <w:rFonts w:ascii="Helvetica" w:hAnsi="Helvetica" w:cs="Helvetica"/>
@@ -2695,6 +2950,7 @@
         </w:rPr>
         <w:t>positive_label</w:t>
       </w:r>
+      <w:proofErr w:type="spellEnd"/>
       <w:r>
         <w:rPr>
           <w:rFonts w:ascii="Helvetica" w:hAnsi="Helvetica" w:cs="Helvetica"/>
@@ -2776,15 +3032,27 @@
           <w:szCs w:val="22"/>
         </w:rPr>
       </w:pPr>
-      <w:r>
-        <w:rPr>
-          <w:rFonts w:ascii="Helvetica" w:hAnsi="Helvetica" w:cs="Helvetica"/>
-          <w:i/>
-          <w:color w:val="000000"/>
-          <w:sz w:val="22"/>
-          <w:szCs w:val="22"/>
-        </w:rPr>
-        <w:t xml:space="preserve">show_legend: </w:t>
+      <w:proofErr w:type="spellStart"/>
+      <w:r>
+        <w:rPr>
+          <w:rFonts w:ascii="Helvetica" w:hAnsi="Helvetica" w:cs="Helvetica"/>
+          <w:i/>
+          <w:color w:val="000000"/>
+          <w:sz w:val="22"/>
+          <w:szCs w:val="22"/>
+        </w:rPr>
+        <w:t>show_legend</w:t>
+      </w:r>
+      <w:proofErr w:type="spellEnd"/>
+      <w:r>
+        <w:rPr>
+          <w:rFonts w:ascii="Helvetica" w:hAnsi="Helvetica" w:cs="Helvetica"/>
+          <w:i/>
+          <w:color w:val="000000"/>
+          <w:sz w:val="22"/>
+          <w:szCs w:val="22"/>
+        </w:rPr>
+        <w:t xml:space="preserve">: </w:t>
       </w:r>
       <w:r>
         <w:rPr>
@@ -2804,8 +3072,20 @@
           <w:sz w:val="22"/>
           <w:szCs w:val="22"/>
         </w:rPr>
-        <w:t>Should a color legend be shown</w:t>
-      </w:r>
+        <w:t xml:space="preserve">Should a color legend be </w:t>
+      </w:r>
+      <w:proofErr w:type="gramStart"/>
+      <w:r>
+        <w:rPr>
+          <w:rFonts w:ascii="Helvetica" w:hAnsi="Helvetica" w:cs="Helvetica"/>
+          <w:iCs/>
+          <w:color w:val="000000"/>
+          <w:sz w:val="22"/>
+          <w:szCs w:val="22"/>
+        </w:rPr>
+        <w:t>shown</w:t>
+      </w:r>
+      <w:proofErr w:type="gramEnd"/>
       <w:r>
         <w:rPr>
           <w:rFonts w:ascii="Helvetica" w:hAnsi="Helvetica" w:cs="Helvetica"/>
@@ -2834,15 +3114,27 @@
           <w:szCs w:val="22"/>
         </w:rPr>
       </w:pPr>
-      <w:r>
-        <w:rPr>
-          <w:rFonts w:ascii="Helvetica" w:hAnsi="Helvetica" w:cs="Helvetica"/>
-          <w:i/>
-          <w:color w:val="000000"/>
-          <w:sz w:val="22"/>
-          <w:szCs w:val="22"/>
-        </w:rPr>
-        <w:t xml:space="preserve">n_genes: </w:t>
+      <w:proofErr w:type="spellStart"/>
+      <w:r>
+        <w:rPr>
+          <w:rFonts w:ascii="Helvetica" w:hAnsi="Helvetica" w:cs="Helvetica"/>
+          <w:i/>
+          <w:color w:val="000000"/>
+          <w:sz w:val="22"/>
+          <w:szCs w:val="22"/>
+        </w:rPr>
+        <w:t>n_genes</w:t>
+      </w:r>
+      <w:proofErr w:type="spellEnd"/>
+      <w:r>
+        <w:rPr>
+          <w:rFonts w:ascii="Helvetica" w:hAnsi="Helvetica" w:cs="Helvetica"/>
+          <w:i/>
+          <w:color w:val="000000"/>
+          <w:sz w:val="22"/>
+          <w:szCs w:val="22"/>
+        </w:rPr>
+        <w:t xml:space="preserve">: </w:t>
       </w:r>
       <w:r>
         <w:rPr>
@@ -2862,17 +3154,81 @@
           <w:sz w:val="22"/>
           <w:szCs w:val="22"/>
         </w:rPr>
-        <w:t xml:space="preserve">Number of top genes </w:t>
-      </w:r>
-      <w:r>
-        <w:rPr>
-          <w:rFonts w:ascii="Helvetica" w:hAnsi="Helvetica" w:cs="Helvetica"/>
-          <w:iCs/>
-          <w:color w:val="000000"/>
-          <w:sz w:val="22"/>
-          <w:szCs w:val="22"/>
-        </w:rPr>
-        <w:t xml:space="preserve">by pvalue/fdr </w:t>
+        <w:t xml:space="preserve">Number of top </w:t>
+      </w:r>
+      <w:r>
+        <w:rPr>
+          <w:rFonts w:ascii="Helvetica" w:hAnsi="Helvetica" w:cs="Helvetica"/>
+          <w:iCs/>
+          <w:color w:val="000000"/>
+          <w:sz w:val="22"/>
+          <w:szCs w:val="22"/>
+        </w:rPr>
+        <w:t>targets</w:t>
+      </w:r>
+      <w:r>
+        <w:rPr>
+          <w:rFonts w:ascii="Helvetica" w:hAnsi="Helvetica" w:cs="Helvetica"/>
+          <w:iCs/>
+          <w:color w:val="000000"/>
+          <w:sz w:val="22"/>
+          <w:szCs w:val="22"/>
+        </w:rPr>
+        <w:t xml:space="preserve"> </w:t>
+      </w:r>
+      <w:r>
+        <w:rPr>
+          <w:rFonts w:ascii="Helvetica" w:hAnsi="Helvetica" w:cs="Helvetica"/>
+          <w:iCs/>
+          <w:color w:val="000000"/>
+          <w:sz w:val="22"/>
+          <w:szCs w:val="22"/>
+        </w:rPr>
+        <w:t xml:space="preserve">by </w:t>
+      </w:r>
+      <w:proofErr w:type="spellStart"/>
+      <w:r>
+        <w:rPr>
+          <w:rFonts w:ascii="Helvetica" w:hAnsi="Helvetica" w:cs="Helvetica"/>
+          <w:iCs/>
+          <w:color w:val="000000"/>
+          <w:sz w:val="22"/>
+          <w:szCs w:val="22"/>
+        </w:rPr>
+        <w:t>pvalue</w:t>
+      </w:r>
+      <w:proofErr w:type="spellEnd"/>
+      <w:r>
+        <w:rPr>
+          <w:rFonts w:ascii="Helvetica" w:hAnsi="Helvetica" w:cs="Helvetica"/>
+          <w:iCs/>
+          <w:color w:val="000000"/>
+          <w:sz w:val="22"/>
+          <w:szCs w:val="22"/>
+        </w:rPr>
+        <w:t>/</w:t>
+      </w:r>
+      <w:proofErr w:type="spellStart"/>
+      <w:r>
+        <w:rPr>
+          <w:rFonts w:ascii="Helvetica" w:hAnsi="Helvetica" w:cs="Helvetica"/>
+          <w:iCs/>
+          <w:color w:val="000000"/>
+          <w:sz w:val="22"/>
+          <w:szCs w:val="22"/>
+        </w:rPr>
+        <w:t>fdr</w:t>
+      </w:r>
+      <w:proofErr w:type="spellEnd"/>
+      <w:r>
+        <w:rPr>
+          <w:rFonts w:ascii="Helvetica" w:hAnsi="Helvetica" w:cs="Helvetica"/>
+          <w:iCs/>
+          <w:color w:val="000000"/>
+          <w:sz w:val="22"/>
+          <w:szCs w:val="22"/>
+        </w:rPr>
+        <w:t xml:space="preserve"> </w:t>
       </w:r>
       <w:r>
         <w:rPr>
@@ -2892,7 +3248,29 @@
           <w:sz w:val="22"/>
           <w:szCs w:val="22"/>
         </w:rPr>
-        <w:t xml:space="preserve">. gene_list overrides this variable if set. </w:t>
+        <w:t xml:space="preserve">. </w:t>
+      </w:r>
+      <w:proofErr w:type="spellStart"/>
+      <w:r>
+        <w:rPr>
+          <w:rFonts w:ascii="Helvetica" w:hAnsi="Helvetica" w:cs="Helvetica"/>
+          <w:iCs/>
+          <w:color w:val="000000"/>
+          <w:sz w:val="22"/>
+          <w:szCs w:val="22"/>
+        </w:rPr>
+        <w:t>gene_list</w:t>
+      </w:r>
+      <w:proofErr w:type="spellEnd"/>
+      <w:r>
+        <w:rPr>
+          <w:rFonts w:ascii="Helvetica" w:hAnsi="Helvetica" w:cs="Helvetica"/>
+          <w:iCs/>
+          <w:color w:val="000000"/>
+          <w:sz w:val="22"/>
+          <w:szCs w:val="22"/>
+        </w:rPr>
+        <w:t xml:space="preserve"> overrides this variable if set. </w:t>
       </w:r>
     </w:p>
     <w:p>
@@ -2912,25 +3290,91 @@
           <w:szCs w:val="22"/>
         </w:rPr>
       </w:pPr>
-      <w:r>
-        <w:rPr>
-          <w:rFonts w:ascii="Helvetica" w:hAnsi="Helvetica" w:cs="Helvetica"/>
-          <w:i/>
-          <w:color w:val="000000"/>
-          <w:sz w:val="22"/>
-          <w:szCs w:val="22"/>
-        </w:rPr>
-        <w:t xml:space="preserve">n_genes_per_dataset: </w:t>
-      </w:r>
-      <w:r>
-        <w:rPr>
-          <w:rFonts w:ascii="Helvetica" w:hAnsi="Helvetica" w:cs="Helvetica"/>
-          <w:iCs/>
-          <w:color w:val="000000"/>
-          <w:sz w:val="22"/>
-          <w:szCs w:val="22"/>
-        </w:rPr>
-        <w:t>(Boolean) Set to TRUE to label top n_genes for each dataset, gene_list overrides this variable if set.</w:t>
+      <w:proofErr w:type="spellStart"/>
+      <w:r>
+        <w:rPr>
+          <w:rFonts w:ascii="Helvetica" w:hAnsi="Helvetica" w:cs="Helvetica"/>
+          <w:i/>
+          <w:color w:val="000000"/>
+          <w:sz w:val="22"/>
+          <w:szCs w:val="22"/>
+        </w:rPr>
+        <w:t>n_genes_per_dataset</w:t>
+      </w:r>
+      <w:proofErr w:type="spellEnd"/>
+      <w:r>
+        <w:rPr>
+          <w:rFonts w:ascii="Helvetica" w:hAnsi="Helvetica" w:cs="Helvetica"/>
+          <w:i/>
+          <w:color w:val="000000"/>
+          <w:sz w:val="22"/>
+          <w:szCs w:val="22"/>
+        </w:rPr>
+        <w:t xml:space="preserve">: </w:t>
+      </w:r>
+      <w:r>
+        <w:rPr>
+          <w:rFonts w:ascii="Helvetica" w:hAnsi="Helvetica" w:cs="Helvetica"/>
+          <w:iCs/>
+          <w:color w:val="000000"/>
+          <w:sz w:val="22"/>
+          <w:szCs w:val="22"/>
+        </w:rPr>
+        <w:t xml:space="preserve">(Boolean) Set to TRUE to label top </w:t>
+      </w:r>
+      <w:proofErr w:type="spellStart"/>
+      <w:r>
+        <w:rPr>
+          <w:rFonts w:ascii="Helvetica" w:hAnsi="Helvetica" w:cs="Helvetica"/>
+          <w:iCs/>
+          <w:color w:val="000000"/>
+          <w:sz w:val="22"/>
+          <w:szCs w:val="22"/>
+        </w:rPr>
+        <w:t>n_genes</w:t>
+      </w:r>
+      <w:proofErr w:type="spellEnd"/>
+      <w:r>
+        <w:rPr>
+          <w:rFonts w:ascii="Helvetica" w:hAnsi="Helvetica" w:cs="Helvetica"/>
+          <w:iCs/>
+          <w:color w:val="000000"/>
+          <w:sz w:val="22"/>
+          <w:szCs w:val="22"/>
+        </w:rPr>
+        <w:t xml:space="preserve"> targets</w:t>
+      </w:r>
+      <w:r>
+        <w:rPr>
+          <w:rFonts w:ascii="Helvetica" w:hAnsi="Helvetica" w:cs="Helvetica"/>
+          <w:iCs/>
+          <w:color w:val="000000"/>
+          <w:sz w:val="22"/>
+          <w:szCs w:val="22"/>
+        </w:rPr>
+        <w:t xml:space="preserve"> for each dataset, </w:t>
+      </w:r>
+      <w:proofErr w:type="spellStart"/>
+      <w:r>
+        <w:rPr>
+          <w:rFonts w:ascii="Helvetica" w:hAnsi="Helvetica" w:cs="Helvetica"/>
+          <w:iCs/>
+          <w:color w:val="000000"/>
+          <w:sz w:val="22"/>
+          <w:szCs w:val="22"/>
+        </w:rPr>
+        <w:t>gene_list</w:t>
+      </w:r>
+      <w:proofErr w:type="spellEnd"/>
+      <w:r>
+        <w:rPr>
+          <w:rFonts w:ascii="Helvetica" w:hAnsi="Helvetica" w:cs="Helvetica"/>
+          <w:iCs/>
+          <w:color w:val="000000"/>
+          <w:sz w:val="22"/>
+          <w:szCs w:val="22"/>
+        </w:rPr>
+        <w:t xml:space="preserve"> overrides this variable if set.</w:t>
       </w:r>
     </w:p>
     <w:p>
@@ -2950,6 +3394,7 @@
           <w:szCs w:val="22"/>
         </w:rPr>
       </w:pPr>
+      <w:proofErr w:type="spellStart"/>
       <w:r>
         <w:rPr>
           <w:rFonts w:ascii="Helvetica" w:hAnsi="Helvetica" w:cs="Helvetica"/>
@@ -2960,6 +3405,7 @@
         </w:rPr>
         <w:t>gene_list</w:t>
       </w:r>
+      <w:proofErr w:type="spellEnd"/>
       <w:r>
         <w:rPr>
           <w:rFonts w:ascii="Helvetica" w:hAnsi="Helvetica" w:cs="Helvetica"/>
@@ -2994,7 +3440,45 @@
           <w:sz w:val="22"/>
           <w:szCs w:val="22"/>
         </w:rPr>
-        <w:t>pecified genes that will be labeled no matter what on figure. Default labeling method over n_genes.</w:t>
+        <w:t xml:space="preserve">pecified </w:t>
+      </w:r>
+      <w:r>
+        <w:rPr>
+          <w:rFonts w:ascii="Helvetica" w:hAnsi="Helvetica" w:cs="Helvetica"/>
+          <w:color w:val="000000"/>
+          <w:sz w:val="22"/>
+          <w:szCs w:val="22"/>
+        </w:rPr>
+        <w:t>targets</w:t>
+      </w:r>
+      <w:r>
+        <w:rPr>
+          <w:rFonts w:ascii="Helvetica" w:hAnsi="Helvetica" w:cs="Helvetica"/>
+          <w:color w:val="000000"/>
+          <w:sz w:val="22"/>
+          <w:szCs w:val="22"/>
+        </w:rPr>
+        <w:t xml:space="preserve"> that will be labeled no matter what on figure. Default labeling method over </w:t>
+      </w:r>
+      <w:proofErr w:type="spellStart"/>
+      <w:r>
+        <w:rPr>
+          <w:rFonts w:ascii="Helvetica" w:hAnsi="Helvetica" w:cs="Helvetica"/>
+          <w:color w:val="000000"/>
+          <w:sz w:val="22"/>
+          <w:szCs w:val="22"/>
+        </w:rPr>
+        <w:t>n_genes</w:t>
+      </w:r>
+      <w:proofErr w:type="spellEnd"/>
+      <w:r>
+        <w:rPr>
+          <w:rFonts w:ascii="Helvetica" w:hAnsi="Helvetica" w:cs="Helvetica"/>
+          <w:color w:val="000000"/>
+          <w:sz w:val="22"/>
+          <w:szCs w:val="22"/>
+        </w:rPr>
+        <w:t>.</w:t>
       </w:r>
     </w:p>
     <w:p>
@@ -3011,6 +3495,7 @@
           <w:szCs w:val="22"/>
         </w:rPr>
       </w:pPr>
+      <w:proofErr w:type="spellStart"/>
       <w:r>
         <w:rPr>
           <w:rFonts w:ascii="Helvetica" w:hAnsi="Helvetica" w:cs="Helvetica"/>
@@ -3023,6 +3508,7 @@
         </w:rPr>
         <w:t>Thesholds</w:t>
       </w:r>
+      <w:proofErr w:type="spellEnd"/>
       <w:r>
         <w:rPr>
           <w:rFonts w:ascii="Helvetica" w:hAnsi="Helvetica" w:cs="Helvetica"/>
@@ -3093,6 +3579,7 @@
           <w:szCs w:val="22"/>
         </w:rPr>
       </w:pPr>
+      <w:proofErr w:type="spellStart"/>
       <w:r>
         <w:rPr>
           <w:rFonts w:ascii="Helvetica" w:hAnsi="Helvetica" w:cs="Helvetica"/>
@@ -3104,6 +3591,7 @@
         </w:rPr>
         <w:t>pval_thresh</w:t>
       </w:r>
+      <w:proofErr w:type="spellEnd"/>
       <w:r>
         <w:rPr>
           <w:rFonts w:ascii="Helvetica" w:hAnsi="Helvetica" w:cs="Helvetica"/>
@@ -3138,8 +3626,19 @@
           <w:sz w:val="22"/>
           <w:szCs w:val="22"/>
         </w:rPr>
-        <w:t>-value threshold on y-axis</w:t>
-      </w:r>
+        <w:t xml:space="preserve">-value threshold on </w:t>
+      </w:r>
+      <w:proofErr w:type="gramStart"/>
+      <w:r>
+        <w:rPr>
+          <w:rFonts w:ascii="Helvetica" w:hAnsi="Helvetica" w:cs="Helvetica"/>
+          <w:color w:val="000000"/>
+          <w:sz w:val="22"/>
+          <w:szCs w:val="22"/>
+        </w:rPr>
+        <w:t>y-axis</w:t>
+      </w:r>
+      <w:proofErr w:type="gramEnd"/>
     </w:p>
     <w:p>
       <w:pPr>
@@ -3158,6 +3657,7 @@
           <w:szCs w:val="22"/>
         </w:rPr>
       </w:pPr>
+      <w:proofErr w:type="spellStart"/>
       <w:r>
         <w:rPr>
           <w:rFonts w:ascii="Helvetica" w:hAnsi="Helvetica" w:cs="Helvetica"/>
@@ -3169,6 +3669,7 @@
         </w:rPr>
         <w:t>fdr_thresh</w:t>
       </w:r>
+      <w:proofErr w:type="spellEnd"/>
       <w:r>
         <w:rPr>
           <w:rFonts w:ascii="Helvetica" w:hAnsi="Helvetica" w:cs="Helvetica"/>
@@ -3207,8 +3708,20 @@
           <w:sz w:val="22"/>
           <w:szCs w:val="22"/>
         </w:rPr>
-        <w:t>alse discovery rate threshold on y-axis</w:t>
-      </w:r>
+        <w:t xml:space="preserve">alse discovery rate threshold on </w:t>
+      </w:r>
+      <w:proofErr w:type="gramStart"/>
+      <w:r>
+        <w:rPr>
+          <w:rFonts w:ascii="Helvetica" w:hAnsi="Helvetica" w:cs="Helvetica"/>
+          <w:iCs/>
+          <w:color w:val="000000"/>
+          <w:sz w:val="22"/>
+          <w:szCs w:val="22"/>
+        </w:rPr>
+        <w:t>y-axis</w:t>
+      </w:r>
+      <w:proofErr w:type="gramEnd"/>
       <w:r>
         <w:rPr>
           <w:rFonts w:ascii="Helvetica" w:hAnsi="Helvetica" w:cs="Helvetica"/>
@@ -3230,12 +3743,12 @@
         <w:spacing w:before="120" w:beforeAutospacing="0" w:after="120" w:afterAutospacing="0"/>
         <w:rPr>
           <w:rFonts w:ascii="Helvetica" w:hAnsi="Helvetica" w:cs="Helvetica"/>
-          <w:i/>
-          <w:color w:val="000000"/>
-          <w:sz w:val="22"/>
-          <w:szCs w:val="22"/>
-        </w:rPr>
-      </w:pPr>
+          <w:b/>
+          <w:bCs/>
+          <w:color w:val="000000"/>
+        </w:rPr>
+      </w:pPr>
+      <w:proofErr w:type="spellStart"/>
       <w:r>
         <w:rPr>
           <w:rFonts w:ascii="Helvetica" w:hAnsi="Helvetica" w:cs="Helvetica"/>
@@ -3258,6 +3771,7 @@
         </w:rPr>
         <w:t>h</w:t>
       </w:r>
+      <w:proofErr w:type="spellEnd"/>
       <w:r>
         <w:rPr>
           <w:rFonts w:ascii="Helvetica" w:hAnsi="Helvetica" w:cs="Helvetica"/>
@@ -3338,6 +3852,109 @@
           <w:szCs w:val="22"/>
         </w:rPr>
         <w:t xml:space="preserve">. </w:t>
+      </w:r>
+    </w:p>
+    <w:p>
+      <w:pPr>
+        <w:pStyle w:val="NormalWeb"/>
+        <w:numPr>
+          <w:ilvl w:val="0"/>
+          <w:numId w:val="4"/>
+        </w:numPr>
+        <w:shd w:val="clear" w:color="auto" w:fill="FFFFFF"/>
+        <w:spacing w:before="120" w:beforeAutospacing="0" w:after="120" w:afterAutospacing="0" w:line="259" w:lineRule="auto"/>
+        <w:rPr>
+          <w:rFonts w:ascii="Helvetica" w:hAnsi="Helvetica" w:cs="Helvetica"/>
+          <w:b/>
+          <w:bCs/>
+          <w:color w:val="000000"/>
+        </w:rPr>
+      </w:pPr>
+      <w:proofErr w:type="spellStart"/>
+      <w:r>
+        <w:rPr>
+          <w:rFonts w:ascii="Helvetica" w:hAnsi="Helvetica" w:cs="Helvetica"/>
+          <w:i/>
+          <w:iCs/>
+          <w:color w:val="000000"/>
+          <w:sz w:val="22"/>
+          <w:szCs w:val="22"/>
+        </w:rPr>
+        <w:t>label_fc</w:t>
+      </w:r>
+      <w:proofErr w:type="spellEnd"/>
+      <w:r>
+        <w:rPr>
+          <w:rFonts w:ascii="Helvetica" w:hAnsi="Helvetica" w:cs="Helvetica"/>
+          <w:color w:val="000000"/>
+          <w:sz w:val="22"/>
+          <w:szCs w:val="22"/>
+        </w:rPr>
+        <w:t>:</w:t>
+      </w:r>
+      <w:r>
+        <w:rPr>
+          <w:rFonts w:ascii="Helvetica" w:hAnsi="Helvetica" w:cs="Helvetica"/>
+          <w:color w:val="000000"/>
+          <w:sz w:val="22"/>
+          <w:szCs w:val="22"/>
+        </w:rPr>
+        <w:t xml:space="preserve"> (Boolean)</w:t>
+      </w:r>
+      <w:r>
+        <w:rPr>
+          <w:rFonts w:ascii="Helvetica" w:hAnsi="Helvetica" w:cs="Helvetica"/>
+          <w:i/>
+          <w:iCs/>
+          <w:color w:val="000000"/>
+          <w:sz w:val="22"/>
+          <w:szCs w:val="22"/>
+        </w:rPr>
+        <w:t xml:space="preserve"> </w:t>
+      </w:r>
+      <w:r>
+        <w:rPr>
+          <w:rFonts w:ascii="Helvetica" w:hAnsi="Helvetica" w:cs="Helvetica"/>
+          <w:color w:val="000000"/>
+          <w:sz w:val="22"/>
+          <w:szCs w:val="22"/>
+        </w:rPr>
+        <w:t>Should genes below the FC threshold be labeled if they are also above the significance threshold</w:t>
+      </w:r>
+      <w:r>
+        <w:rPr>
+          <w:rFonts w:ascii="Helvetica" w:hAnsi="Helvetica" w:cs="Helvetica"/>
+          <w:b/>
+          <w:bCs/>
+          <w:color w:val="000000"/>
+        </w:rPr>
+        <w:br w:type="page"/>
+      </w:r>
+    </w:p>
+    <w:p>
+      <w:pPr>
+        <w:pStyle w:val="NormalWeb"/>
+        <w:shd w:val="clear" w:color="auto" w:fill="FFFFFF"/>
+        <w:spacing w:before="120" w:beforeAutospacing="0" w:after="120" w:afterAutospacing="0"/>
+        <w:rPr>
+          <w:rFonts w:ascii="Helvetica" w:hAnsi="Helvetica" w:cs="Helvetica"/>
+          <w:b/>
+          <w:bCs/>
+          <w:color w:val="000000"/>
+          <w:sz w:val="22"/>
+          <w:szCs w:val="22"/>
+        </w:rPr>
+      </w:pPr>
+      <w:r>
+        <w:rPr>
+          <w:rFonts w:ascii="Helvetica" w:hAnsi="Helvetica" w:cs="Helvetica"/>
+          <w:b/>
+          <w:bCs/>
+          <w:color w:val="000000"/>
+          <w:sz w:val="22"/>
+          <w:szCs w:val="22"/>
+        </w:rPr>
+        <w:t>Fonts</w:t>
       </w:r>
     </w:p>
     <w:p>
@@ -3357,20 +3974,24 @@
           <w:szCs w:val="22"/>
         </w:rPr>
       </w:pPr>
-      <w:r>
-        <w:rPr>
-          <w:rFonts w:ascii="Helvetica" w:hAnsi="Helvetica" w:cs="Helvetica"/>
-          <w:i/>
-          <w:iCs/>
-          <w:color w:val="000000"/>
-          <w:sz w:val="22"/>
-          <w:szCs w:val="22"/>
-        </w:rPr>
-        <w:t>label_fc</w:t>
-      </w:r>
-      <w:r>
-        <w:rPr>
-          <w:rFonts w:ascii="Helvetica" w:hAnsi="Helvetica" w:cs="Helvetica"/>
+      <w:proofErr w:type="spellStart"/>
+      <w:r>
+        <w:rPr>
+          <w:rFonts w:ascii="Helvetica" w:hAnsi="Helvetica" w:cs="Helvetica"/>
+          <w:i/>
+          <w:iCs/>
+          <w:color w:val="000000"/>
+          <w:sz w:val="22"/>
+          <w:szCs w:val="22"/>
+        </w:rPr>
+        <w:t>font_size</w:t>
+      </w:r>
+      <w:proofErr w:type="spellEnd"/>
+      <w:r>
+        <w:rPr>
+          <w:rFonts w:ascii="Helvetica" w:hAnsi="Helvetica" w:cs="Helvetica"/>
+          <w:i/>
+          <w:iCs/>
           <w:color w:val="000000"/>
           <w:sz w:val="22"/>
           <w:szCs w:val="22"/>
@@ -3380,17 +4001,7 @@
       <w:r>
         <w:rPr>
           <w:rFonts w:ascii="Helvetica" w:hAnsi="Helvetica" w:cs="Helvetica"/>
-          <w:color w:val="000000"/>
-          <w:sz w:val="22"/>
-          <w:szCs w:val="22"/>
-        </w:rPr>
-        <w:t xml:space="preserve"> (Boolean)</w:t>
-      </w:r>
-      <w:r>
-        <w:rPr>
-          <w:rFonts w:ascii="Helvetica" w:hAnsi="Helvetica" w:cs="Helvetica"/>
-          <w:i/>
-          <w:iCs/>
+          <w:i/>
           <w:color w:val="000000"/>
           <w:sz w:val="22"/>
           <w:szCs w:val="22"/>
@@ -3400,57 +4011,22 @@
       <w:r>
         <w:rPr>
           <w:rFonts w:ascii="Helvetica" w:hAnsi="Helvetica" w:cs="Helvetica"/>
-          <w:color w:val="000000"/>
-          <w:sz w:val="22"/>
-          <w:szCs w:val="22"/>
-        </w:rPr>
-        <w:t>Should genes below the FC threshold be labeled if they are also above the significance threshold</w:t>
-      </w:r>
-    </w:p>
-    <w:p>
-      <w:pPr>
-        <w:spacing w:line="259" w:lineRule="auto"/>
-        <w:rPr>
-          <w:rFonts w:ascii="Helvetica" w:eastAsia="Times New Roman" w:hAnsi="Helvetica" w:cs="Helvetica"/>
-          <w:b/>
-          <w:bCs/>
-          <w:color w:val="000000"/>
-        </w:rPr>
-      </w:pPr>
-      <w:r>
-        <w:rPr>
-          <w:rFonts w:ascii="Helvetica" w:hAnsi="Helvetica" w:cs="Helvetica"/>
-          <w:b/>
-          <w:bCs/>
-          <w:color w:val="000000"/>
-        </w:rPr>
-        <w:br w:type="page"/>
-      </w:r>
-    </w:p>
-    <w:p>
-      <w:pPr>
-        <w:pStyle w:val="NormalWeb"/>
-        <w:shd w:val="clear" w:color="auto" w:fill="FFFFFF"/>
-        <w:spacing w:before="120" w:beforeAutospacing="0" w:after="120" w:afterAutospacing="0"/>
-        <w:rPr>
-          <w:rFonts w:ascii="Helvetica" w:hAnsi="Helvetica" w:cs="Helvetica"/>
-          <w:b/>
-          <w:bCs/>
-          <w:color w:val="000000"/>
-          <w:sz w:val="22"/>
-          <w:szCs w:val="22"/>
-        </w:rPr>
-      </w:pPr>
-      <w:r>
-        <w:rPr>
-          <w:rFonts w:ascii="Helvetica" w:hAnsi="Helvetica" w:cs="Helvetica"/>
-          <w:b/>
-          <w:bCs/>
-          <w:color w:val="000000"/>
-          <w:sz w:val="22"/>
-          <w:szCs w:val="22"/>
-        </w:rPr>
-        <w:t>Fonts</w:t>
+          <w:iCs/>
+          <w:color w:val="000000"/>
+          <w:sz w:val="22"/>
+          <w:szCs w:val="22"/>
+        </w:rPr>
+        <w:t xml:space="preserve">(Numeric) </w:t>
+      </w:r>
+      <w:r>
+        <w:rPr>
+          <w:rFonts w:ascii="Helvetica" w:hAnsi="Helvetica" w:cs="Helvetica"/>
+          <w:iCs/>
+          <w:color w:val="000000"/>
+          <w:sz w:val="22"/>
+          <w:szCs w:val="22"/>
+        </w:rPr>
+        <w:t>Font size on figure</w:t>
       </w:r>
     </w:p>
     <w:p>
@@ -3470,16 +4046,29 @@
           <w:szCs w:val="22"/>
         </w:rPr>
       </w:pPr>
-      <w:r>
-        <w:rPr>
-          <w:rFonts w:ascii="Helvetica" w:hAnsi="Helvetica" w:cs="Helvetica"/>
-          <w:i/>
-          <w:iCs/>
-          <w:color w:val="000000"/>
-          <w:sz w:val="22"/>
-          <w:szCs w:val="22"/>
-        </w:rPr>
-        <w:t>font_size:</w:t>
+      <w:proofErr w:type="spellStart"/>
+      <w:r>
+        <w:rPr>
+          <w:rFonts w:ascii="Helvetica" w:hAnsi="Helvetica" w:cs="Helvetica"/>
+          <w:i/>
+          <w:iCs/>
+          <w:color w:val="000000"/>
+          <w:sz w:val="22"/>
+          <w:szCs w:val="22"/>
+        </w:rPr>
+        <w:t>label_size</w:t>
+      </w:r>
+      <w:proofErr w:type="spellEnd"/>
+      <w:r>
+        <w:rPr>
+          <w:rFonts w:ascii="Helvetica" w:hAnsi="Helvetica" w:cs="Helvetica"/>
+          <w:i/>
+          <w:iCs/>
+          <w:color w:val="000000"/>
+          <w:sz w:val="22"/>
+          <w:szCs w:val="22"/>
+        </w:rPr>
+        <w:t>:</w:t>
       </w:r>
       <w:r>
         <w:rPr>
@@ -3509,8 +4098,20 @@
           <w:sz w:val="22"/>
           <w:szCs w:val="22"/>
         </w:rPr>
-        <w:t>Font size on figure</w:t>
-      </w:r>
+        <w:t xml:space="preserve">Size of font for the gene </w:t>
+      </w:r>
+      <w:proofErr w:type="gramStart"/>
+      <w:r>
+        <w:rPr>
+          <w:rFonts w:ascii="Helvetica" w:hAnsi="Helvetica" w:cs="Helvetica"/>
+          <w:iCs/>
+          <w:color w:val="000000"/>
+          <w:sz w:val="22"/>
+          <w:szCs w:val="22"/>
+        </w:rPr>
+        <w:t>labels</w:t>
+      </w:r>
+      <w:proofErr w:type="gramEnd"/>
     </w:p>
     <w:p>
       <w:pPr>
@@ -3529,16 +4130,29 @@
           <w:szCs w:val="22"/>
         </w:rPr>
       </w:pPr>
-      <w:r>
-        <w:rPr>
-          <w:rFonts w:ascii="Helvetica" w:hAnsi="Helvetica" w:cs="Helvetica"/>
-          <w:i/>
-          <w:iCs/>
-          <w:color w:val="000000"/>
-          <w:sz w:val="22"/>
-          <w:szCs w:val="22"/>
-        </w:rPr>
-        <w:t>label_size:</w:t>
+      <w:proofErr w:type="spellStart"/>
+      <w:r>
+        <w:rPr>
+          <w:rFonts w:ascii="Helvetica" w:hAnsi="Helvetica" w:cs="Helvetica"/>
+          <w:i/>
+          <w:iCs/>
+          <w:color w:val="000000"/>
+          <w:sz w:val="22"/>
+          <w:szCs w:val="22"/>
+        </w:rPr>
+        <w:t>font_family</w:t>
+      </w:r>
+      <w:proofErr w:type="spellEnd"/>
+      <w:r>
+        <w:rPr>
+          <w:rFonts w:ascii="Helvetica" w:hAnsi="Helvetica" w:cs="Helvetica"/>
+          <w:i/>
+          <w:iCs/>
+          <w:color w:val="000000"/>
+          <w:sz w:val="22"/>
+          <w:szCs w:val="22"/>
+        </w:rPr>
+        <w:t>:</w:t>
       </w:r>
       <w:r>
         <w:rPr>
@@ -3553,22 +4167,109 @@
       <w:r>
         <w:rPr>
           <w:rFonts w:ascii="Helvetica" w:hAnsi="Helvetica" w:cs="Helvetica"/>
-          <w:iCs/>
-          <w:color w:val="000000"/>
-          <w:sz w:val="22"/>
-          <w:szCs w:val="22"/>
-        </w:rPr>
-        <w:t xml:space="preserve">(Numeric) </w:t>
-      </w:r>
-      <w:r>
-        <w:rPr>
-          <w:rFonts w:ascii="Helvetica" w:hAnsi="Helvetica" w:cs="Helvetica"/>
-          <w:iCs/>
-          <w:color w:val="000000"/>
-          <w:sz w:val="22"/>
-          <w:szCs w:val="22"/>
-        </w:rPr>
-        <w:t>Size of font for the gene labels</w:t>
+          <w:color w:val="000000"/>
+          <w:sz w:val="22"/>
+          <w:szCs w:val="22"/>
+        </w:rPr>
+        <w:t xml:space="preserve">(String) </w:t>
+      </w:r>
+      <w:r>
+        <w:rPr>
+          <w:rFonts w:ascii="Helvetica" w:hAnsi="Helvetica" w:cs="Helvetica"/>
+          <w:iCs/>
+          <w:color w:val="000000"/>
+          <w:sz w:val="22"/>
+          <w:szCs w:val="22"/>
+        </w:rPr>
+        <w:t>Font family for all text on figure</w:t>
+      </w:r>
+    </w:p>
+    <w:p>
+      <w:pPr>
+        <w:pStyle w:val="NormalWeb"/>
+        <w:numPr>
+          <w:ilvl w:val="1"/>
+          <w:numId w:val="8"/>
+        </w:numPr>
+        <w:shd w:val="clear" w:color="auto" w:fill="FFFFFF"/>
+        <w:spacing w:before="120" w:beforeAutospacing="0" w:after="120" w:afterAutospacing="0"/>
+        <w:rPr>
+          <w:rFonts w:ascii="Helvetica" w:hAnsi="Helvetica" w:cs="Helvetica"/>
+          <w:color w:val="000000"/>
+          <w:sz w:val="22"/>
+          <w:szCs w:val="22"/>
+        </w:rPr>
+      </w:pPr>
+      <w:r>
+        <w:rPr>
+          <w:rFonts w:ascii="Helvetica" w:hAnsi="Helvetica" w:cs="Helvetica"/>
+          <w:color w:val="000000"/>
+          <w:sz w:val="22"/>
+          <w:szCs w:val="22"/>
+        </w:rPr>
+        <w:t>O</w:t>
+      </w:r>
+      <w:r>
+        <w:rPr>
+          <w:rFonts w:ascii="Helvetica" w:hAnsi="Helvetica" w:cs="Helvetica"/>
+          <w:color w:val="000000"/>
+          <w:sz w:val="22"/>
+          <w:szCs w:val="22"/>
+        </w:rPr>
+        <w:t>ptions:</w:t>
+      </w:r>
+      <w:r>
+        <w:rPr>
+          <w:rFonts w:ascii="Helvetica" w:hAnsi="Helvetica" w:cs="Helvetica"/>
+          <w:color w:val="000000"/>
+          <w:sz w:val="22"/>
+          <w:szCs w:val="22"/>
+        </w:rPr>
+        <w:t xml:space="preserve"> </w:t>
+      </w:r>
+      <w:r>
+        <w:rPr>
+          <w:rFonts w:ascii="Helvetica" w:hAnsi="Helvetica" w:cs="Helvetica"/>
+          <w:color w:val="000000"/>
+          <w:sz w:val="22"/>
+          <w:szCs w:val="22"/>
+        </w:rPr>
+        <w:t xml:space="preserve"> </w:t>
+      </w:r>
+      <w:r>
+        <w:rPr>
+          <w:rFonts w:ascii="Helvetica" w:hAnsi="Helvetica" w:cs="Helvetica"/>
+          <w:color w:val="000000"/>
+          <w:sz w:val="22"/>
+          <w:szCs w:val="22"/>
+        </w:rPr>
+        <w:t>serif, sans, mono</w:t>
+      </w:r>
+    </w:p>
+    <w:p>
+      <w:pPr>
+        <w:pStyle w:val="NormalWeb"/>
+        <w:shd w:val="clear" w:color="auto" w:fill="FFFFFF"/>
+        <w:spacing w:before="120" w:beforeAutospacing="0" w:after="120" w:afterAutospacing="0"/>
+        <w:rPr>
+          <w:rFonts w:ascii="Helvetica" w:hAnsi="Helvetica" w:cs="Helvetica"/>
+          <w:b/>
+          <w:bCs/>
+          <w:color w:val="000000"/>
+          <w:sz w:val="22"/>
+          <w:szCs w:val="22"/>
+        </w:rPr>
+      </w:pPr>
+      <w:r>
+        <w:rPr>
+          <w:rFonts w:ascii="Helvetica" w:hAnsi="Helvetica" w:cs="Helvetica"/>
+          <w:b/>
+          <w:bCs/>
+          <w:color w:val="000000"/>
+          <w:sz w:val="22"/>
+          <w:szCs w:val="22"/>
+        </w:rPr>
+        <w:t>Plot Size</w:t>
       </w:r>
     </w:p>
     <w:p>
@@ -3588,16 +4289,29 @@
           <w:szCs w:val="22"/>
         </w:rPr>
       </w:pPr>
-      <w:r>
-        <w:rPr>
-          <w:rFonts w:ascii="Helvetica" w:hAnsi="Helvetica" w:cs="Helvetica"/>
-          <w:i/>
-          <w:iCs/>
-          <w:color w:val="000000"/>
-          <w:sz w:val="22"/>
-          <w:szCs w:val="22"/>
-        </w:rPr>
-        <w:t>font_family:</w:t>
+      <w:proofErr w:type="spellStart"/>
+      <w:r>
+        <w:rPr>
+          <w:rFonts w:ascii="Helvetica" w:hAnsi="Helvetica" w:cs="Helvetica"/>
+          <w:i/>
+          <w:iCs/>
+          <w:color w:val="000000"/>
+          <w:sz w:val="22"/>
+          <w:szCs w:val="22"/>
+        </w:rPr>
+        <w:t>plot_width</w:t>
+      </w:r>
+      <w:proofErr w:type="spellEnd"/>
+      <w:r>
+        <w:rPr>
+          <w:rFonts w:ascii="Helvetica" w:hAnsi="Helvetica" w:cs="Helvetica"/>
+          <w:i/>
+          <w:iCs/>
+          <w:color w:val="000000"/>
+          <w:sz w:val="22"/>
+          <w:szCs w:val="22"/>
+        </w:rPr>
+        <w:t>:</w:t>
       </w:r>
       <w:r>
         <w:rPr>
@@ -3612,110 +4326,35 @@
       <w:r>
         <w:rPr>
           <w:rFonts w:ascii="Helvetica" w:hAnsi="Helvetica" w:cs="Helvetica"/>
-          <w:color w:val="000000"/>
-          <w:sz w:val="22"/>
-          <w:szCs w:val="22"/>
-        </w:rPr>
-        <w:t xml:space="preserve">(String) </w:t>
-      </w:r>
-      <w:r>
-        <w:rPr>
-          <w:rFonts w:ascii="Helvetica" w:hAnsi="Helvetica" w:cs="Helvetica"/>
-          <w:iCs/>
-          <w:color w:val="000000"/>
-          <w:sz w:val="22"/>
-          <w:szCs w:val="22"/>
-        </w:rPr>
-        <w:t>Font family for all text on figure</w:t>
-      </w:r>
-    </w:p>
-    <w:p>
-      <w:pPr>
-        <w:pStyle w:val="NormalWeb"/>
-        <w:numPr>
-          <w:ilvl w:val="1"/>
-          <w:numId w:val="8"/>
-        </w:numPr>
-        <w:shd w:val="clear" w:color="auto" w:fill="FFFFFF"/>
-        <w:spacing w:before="120" w:beforeAutospacing="0" w:after="120" w:afterAutospacing="0"/>
-        <w:rPr>
-          <w:rFonts w:ascii="Helvetica" w:hAnsi="Helvetica" w:cs="Helvetica"/>
-          <w:color w:val="000000"/>
-          <w:sz w:val="22"/>
-          <w:szCs w:val="22"/>
-        </w:rPr>
-      </w:pPr>
-      <w:r>
-        <w:rPr>
-          <w:rFonts w:ascii="Helvetica" w:hAnsi="Helvetica" w:cs="Helvetica"/>
-          <w:color w:val="000000"/>
-          <w:sz w:val="22"/>
-          <w:szCs w:val="22"/>
-        </w:rPr>
-        <w:t>O</w:t>
-      </w:r>
-      <w:r>
-        <w:rPr>
-          <w:rFonts w:ascii="Helvetica" w:hAnsi="Helvetica" w:cs="Helvetica"/>
-          <w:color w:val="000000"/>
-          <w:sz w:val="22"/>
-          <w:szCs w:val="22"/>
-        </w:rPr>
-        <w:t>ptions:</w:t>
-      </w:r>
-      <w:r>
-        <w:rPr>
-          <w:rFonts w:ascii="Helvetica" w:hAnsi="Helvetica" w:cs="Helvetica"/>
-          <w:color w:val="000000"/>
-          <w:sz w:val="22"/>
-          <w:szCs w:val="22"/>
-        </w:rPr>
-        <w:t xml:space="preserve"> </w:t>
-      </w:r>
-      <w:r>
-        <w:rPr>
-          <w:rFonts w:ascii="Helvetica" w:hAnsi="Helvetica" w:cs="Helvetica"/>
-          <w:color w:val="000000"/>
-          <w:sz w:val="22"/>
-          <w:szCs w:val="22"/>
-        </w:rPr>
-        <w:t xml:space="preserve"> </w:t>
-      </w:r>
-      <w:r>
-        <w:rPr>
-          <w:rFonts w:ascii="Helvetica" w:hAnsi="Helvetica" w:cs="Helvetica"/>
-          <w:color w:val="000000"/>
-          <w:sz w:val="22"/>
-          <w:szCs w:val="22"/>
-        </w:rPr>
-        <w:t>serif, sans, mono</w:t>
-      </w:r>
-    </w:p>
-    <w:p>
-      <w:pPr>
-        <w:pStyle w:val="NormalWeb"/>
-        <w:shd w:val="clear" w:color="auto" w:fill="FFFFFF"/>
-        <w:spacing w:before="120" w:beforeAutospacing="0" w:after="120" w:afterAutospacing="0"/>
-        <w:rPr>
-          <w:rFonts w:ascii="Helvetica" w:hAnsi="Helvetica" w:cs="Helvetica"/>
-          <w:b/>
-          <w:bCs/>
-          <w:color w:val="000000"/>
-          <w:sz w:val="22"/>
-          <w:szCs w:val="22"/>
-        </w:rPr>
-      </w:pPr>
-      <w:r>
-        <w:rPr>
-          <w:rFonts w:ascii="Helvetica" w:hAnsi="Helvetica" w:cs="Helvetica"/>
-          <w:b/>
-          <w:bCs/>
-          <w:color w:val="000000"/>
-          <w:sz w:val="22"/>
-          <w:szCs w:val="22"/>
-        </w:rPr>
-        <w:t>Plot Size</w:t>
-      </w:r>
+          <w:iCs/>
+          <w:color w:val="000000"/>
+          <w:sz w:val="22"/>
+          <w:szCs w:val="22"/>
+        </w:rPr>
+        <w:t xml:space="preserve">(Numeric) </w:t>
+      </w:r>
+      <w:r>
+        <w:rPr>
+          <w:rFonts w:ascii="Helvetica" w:hAnsi="Helvetica" w:cs="Helvetica"/>
+          <w:iCs/>
+          <w:color w:val="000000"/>
+          <w:sz w:val="22"/>
+          <w:szCs w:val="22"/>
+        </w:rPr>
+        <w:t xml:space="preserve">Width of saved figure in </w:t>
+      </w:r>
+      <w:proofErr w:type="gramStart"/>
+      <w:r>
+        <w:rPr>
+          <w:rFonts w:ascii="Helvetica" w:hAnsi="Helvetica" w:cs="Helvetica"/>
+          <w:iCs/>
+          <w:color w:val="000000"/>
+          <w:sz w:val="22"/>
+          <w:szCs w:val="22"/>
+        </w:rPr>
+        <w:t>inches</w:t>
+      </w:r>
+      <w:proofErr w:type="gramEnd"/>
     </w:p>
     <w:p>
       <w:pPr>
@@ -3734,16 +4373,29 @@
           <w:szCs w:val="22"/>
         </w:rPr>
       </w:pPr>
-      <w:r>
-        <w:rPr>
-          <w:rFonts w:ascii="Helvetica" w:hAnsi="Helvetica" w:cs="Helvetica"/>
-          <w:i/>
-          <w:iCs/>
-          <w:color w:val="000000"/>
-          <w:sz w:val="22"/>
-          <w:szCs w:val="22"/>
-        </w:rPr>
-        <w:t>plot_width:</w:t>
+      <w:proofErr w:type="spellStart"/>
+      <w:r>
+        <w:rPr>
+          <w:rFonts w:ascii="Helvetica" w:hAnsi="Helvetica" w:cs="Helvetica"/>
+          <w:i/>
+          <w:iCs/>
+          <w:color w:val="000000"/>
+          <w:sz w:val="22"/>
+          <w:szCs w:val="22"/>
+        </w:rPr>
+        <w:t>plot_height</w:t>
+      </w:r>
+      <w:proofErr w:type="spellEnd"/>
+      <w:r>
+        <w:rPr>
+          <w:rFonts w:ascii="Helvetica" w:hAnsi="Helvetica" w:cs="Helvetica"/>
+          <w:i/>
+          <w:iCs/>
+          <w:color w:val="000000"/>
+          <w:sz w:val="22"/>
+          <w:szCs w:val="22"/>
+        </w:rPr>
+        <w:t>:</w:t>
       </w:r>
       <w:r>
         <w:rPr>
@@ -3773,7 +4425,78 @@
           <w:sz w:val="22"/>
           <w:szCs w:val="22"/>
         </w:rPr>
-        <w:t>Width of saved figure in inches</w:t>
+        <w:t xml:space="preserve">Height of saved figure in </w:t>
+      </w:r>
+      <w:proofErr w:type="gramStart"/>
+      <w:r>
+        <w:rPr>
+          <w:rFonts w:ascii="Helvetica" w:hAnsi="Helvetica" w:cs="Helvetica"/>
+          <w:iCs/>
+          <w:color w:val="000000"/>
+          <w:sz w:val="22"/>
+          <w:szCs w:val="22"/>
+        </w:rPr>
+        <w:t>inches</w:t>
+      </w:r>
+      <w:proofErr w:type="gramEnd"/>
+    </w:p>
+    <w:p>
+      <w:pPr>
+        <w:pStyle w:val="NormalWeb"/>
+        <w:shd w:val="clear" w:color="auto" w:fill="FFFFFF"/>
+        <w:spacing w:before="120" w:beforeAutospacing="0" w:after="120" w:afterAutospacing="0"/>
+        <w:rPr>
+          <w:rFonts w:ascii="Helvetica" w:hAnsi="Helvetica" w:cs="Helvetica"/>
+          <w:b/>
+          <w:bCs/>
+          <w:color w:val="000000"/>
+          <w:sz w:val="22"/>
+          <w:szCs w:val="22"/>
+        </w:rPr>
+      </w:pPr>
+      <w:r>
+        <w:rPr>
+          <w:rFonts w:ascii="Helvetica" w:hAnsi="Helvetica" w:cs="Helvetica"/>
+          <w:b/>
+          <w:bCs/>
+          <w:color w:val="000000"/>
+          <w:sz w:val="22"/>
+          <w:szCs w:val="22"/>
+        </w:rPr>
+        <w:t>Coloring</w:t>
+      </w:r>
+    </w:p>
+    <w:p>
+      <w:pPr>
+        <w:pStyle w:val="NormalWeb"/>
+        <w:shd w:val="clear" w:color="auto" w:fill="FFFFFF"/>
+        <w:spacing w:before="120" w:beforeAutospacing="0" w:after="120" w:afterAutospacing="0"/>
+        <w:rPr>
+          <w:rFonts w:ascii="Helvetica" w:hAnsi="Helvetica" w:cs="Helvetica"/>
+          <w:b/>
+          <w:bCs/>
+          <w:color w:val="000000"/>
+          <w:sz w:val="22"/>
+          <w:szCs w:val="22"/>
+        </w:rPr>
+      </w:pPr>
+      <w:r>
+        <w:rPr>
+          <w:rFonts w:ascii="Helvetica" w:hAnsi="Helvetica" w:cs="Helvetica"/>
+          <w:color w:val="000000"/>
+          <w:sz w:val="21"/>
+          <w:szCs w:val="21"/>
+        </w:rPr>
+        <w:t>C</w:t>
+      </w:r>
+      <w:r>
+        <w:rPr>
+          <w:rFonts w:ascii="Helvetica" w:hAnsi="Helvetica" w:cs="Helvetica"/>
+          <w:color w:val="000000"/>
+          <w:sz w:val="21"/>
+          <w:szCs w:val="21"/>
+        </w:rPr>
+        <w:t>olors that can be recognized by R should be either named colors (e.g. “orange2”) or hexadecimal colors (“#ABABAB”). See below for a cheat sheet of all named R colors.</w:t>
       </w:r>
     </w:p>
     <w:p>
@@ -3793,16 +4516,29 @@
           <w:szCs w:val="22"/>
         </w:rPr>
       </w:pPr>
-      <w:r>
-        <w:rPr>
-          <w:rFonts w:ascii="Helvetica" w:hAnsi="Helvetica" w:cs="Helvetica"/>
-          <w:i/>
-          <w:iCs/>
-          <w:color w:val="000000"/>
-          <w:sz w:val="22"/>
-          <w:szCs w:val="22"/>
-        </w:rPr>
-        <w:t>plot_height:</w:t>
+      <w:proofErr w:type="spellStart"/>
+      <w:r>
+        <w:rPr>
+          <w:rFonts w:ascii="Helvetica" w:hAnsi="Helvetica" w:cs="Helvetica"/>
+          <w:i/>
+          <w:iCs/>
+          <w:color w:val="000000"/>
+          <w:sz w:val="22"/>
+          <w:szCs w:val="22"/>
+        </w:rPr>
+        <w:t>default_color</w:t>
+      </w:r>
+      <w:proofErr w:type="spellEnd"/>
+      <w:r>
+        <w:rPr>
+          <w:rFonts w:ascii="Helvetica" w:hAnsi="Helvetica" w:cs="Helvetica"/>
+          <w:i/>
+          <w:iCs/>
+          <w:color w:val="000000"/>
+          <w:sz w:val="22"/>
+          <w:szCs w:val="22"/>
+        </w:rPr>
+        <w:t>:</w:t>
       </w:r>
       <w:r>
         <w:rPr>
@@ -3822,77 +4558,30 @@
           <w:sz w:val="22"/>
           <w:szCs w:val="22"/>
         </w:rPr>
-        <w:t xml:space="preserve">(Numeric) </w:t>
-      </w:r>
-      <w:r>
-        <w:rPr>
-          <w:rFonts w:ascii="Helvetica" w:hAnsi="Helvetica" w:cs="Helvetica"/>
-          <w:iCs/>
-          <w:color w:val="000000"/>
-          <w:sz w:val="22"/>
-          <w:szCs w:val="22"/>
-        </w:rPr>
-        <w:t>Height of saved figure in inches</w:t>
-      </w:r>
-    </w:p>
-    <w:p>
-      <w:pPr>
-        <w:pStyle w:val="NormalWeb"/>
-        <w:shd w:val="clear" w:color="auto" w:fill="FFFFFF"/>
-        <w:spacing w:before="120" w:beforeAutospacing="0" w:after="120" w:afterAutospacing="0"/>
-        <w:rPr>
-          <w:rFonts w:ascii="Helvetica" w:hAnsi="Helvetica" w:cs="Helvetica"/>
-          <w:b/>
-          <w:bCs/>
-          <w:color w:val="000000"/>
-          <w:sz w:val="22"/>
-          <w:szCs w:val="22"/>
-        </w:rPr>
-      </w:pPr>
-      <w:r>
-        <w:rPr>
-          <w:rFonts w:ascii="Helvetica" w:hAnsi="Helvetica" w:cs="Helvetica"/>
-          <w:b/>
-          <w:bCs/>
-          <w:color w:val="000000"/>
-          <w:sz w:val="22"/>
-          <w:szCs w:val="22"/>
-        </w:rPr>
-        <w:t>Coloring</w:t>
-      </w:r>
-    </w:p>
-    <w:p>
-      <w:pPr>
-        <w:pStyle w:val="NormalWeb"/>
-        <w:shd w:val="clear" w:color="auto" w:fill="FFFFFF"/>
-        <w:spacing w:before="120" w:beforeAutospacing="0" w:after="120" w:afterAutospacing="0"/>
-        <w:rPr>
-          <w:rFonts w:ascii="Helvetica" w:hAnsi="Helvetica" w:cs="Helvetica"/>
-          <w:b/>
-          <w:bCs/>
-          <w:color w:val="000000"/>
-          <w:sz w:val="22"/>
-          <w:szCs w:val="22"/>
-        </w:rPr>
-      </w:pPr>
-      <w:r>
-        <w:rPr>
-          <w:rFonts w:ascii="Helvetica" w:hAnsi="Helvetica" w:cs="Helvetica"/>
-          <w:color w:val="000000"/>
-          <w:sz w:val="21"/>
-          <w:szCs w:val="21"/>
-        </w:rPr>
-        <w:t>C</w:t>
-      </w:r>
-      <w:r>
-        <w:rPr>
-          <w:rFonts w:ascii="Helvetica" w:hAnsi="Helvetica" w:cs="Helvetica"/>
-          <w:color w:val="000000"/>
-          <w:sz w:val="21"/>
-          <w:szCs w:val="21"/>
-        </w:rPr>
-        <w:t>olors that can be recognized by R should be either named colors (e.g. “orange2”) or hexadecimal colors (“#ABABAB”). See below for a cheat sheet of all named R colors.</w:t>
-      </w:r>
+        <w:t xml:space="preserve">(String) </w:t>
+      </w:r>
+      <w:r>
+        <w:rPr>
+          <w:rFonts w:ascii="Helvetica" w:hAnsi="Helvetica" w:cs="Helvetica"/>
+          <w:iCs/>
+          <w:color w:val="000000"/>
+          <w:sz w:val="22"/>
+          <w:szCs w:val="22"/>
+        </w:rPr>
+        <w:t xml:space="preserve">Color of points not in target group or above significance </w:t>
+      </w:r>
+      <w:proofErr w:type="gramStart"/>
+      <w:r>
+        <w:rPr>
+          <w:rFonts w:ascii="Helvetica" w:hAnsi="Helvetica" w:cs="Helvetica"/>
+          <w:iCs/>
+          <w:color w:val="000000"/>
+          <w:sz w:val="22"/>
+          <w:szCs w:val="22"/>
+        </w:rPr>
+        <w:t>threshold</w:t>
+      </w:r>
+      <w:proofErr w:type="gramEnd"/>
     </w:p>
     <w:p>
       <w:pPr>
@@ -3911,21 +4600,34 @@
           <w:szCs w:val="22"/>
         </w:rPr>
       </w:pPr>
-      <w:r>
-        <w:rPr>
-          <w:rFonts w:ascii="Helvetica" w:hAnsi="Helvetica" w:cs="Helvetica"/>
-          <w:i/>
-          <w:iCs/>
-          <w:color w:val="000000"/>
-          <w:sz w:val="22"/>
-          <w:szCs w:val="22"/>
-        </w:rPr>
-        <w:t>default_color:</w:t>
-      </w:r>
-      <w:r>
-        <w:rPr>
-          <w:rFonts w:ascii="Helvetica" w:hAnsi="Helvetica" w:cs="Helvetica"/>
-          <w:i/>
+      <w:proofErr w:type="spellStart"/>
+      <w:r>
+        <w:rPr>
+          <w:rFonts w:ascii="Helvetica" w:hAnsi="Helvetica" w:cs="Helvetica"/>
+          <w:i/>
+          <w:iCs/>
+          <w:color w:val="000000"/>
+          <w:sz w:val="22"/>
+          <w:szCs w:val="22"/>
+        </w:rPr>
+        <w:t>fc_color</w:t>
+      </w:r>
+      <w:proofErr w:type="spellEnd"/>
+      <w:r>
+        <w:rPr>
+          <w:rFonts w:ascii="Helvetica" w:hAnsi="Helvetica" w:cs="Helvetica"/>
+          <w:i/>
+          <w:iCs/>
+          <w:color w:val="000000"/>
+          <w:sz w:val="22"/>
+          <w:szCs w:val="22"/>
+        </w:rPr>
+        <w:t>:</w:t>
+      </w:r>
+      <w:r>
+        <w:rPr>
+          <w:rFonts w:ascii="Helvetica" w:hAnsi="Helvetica" w:cs="Helvetica"/>
+          <w:iCs/>
           <w:color w:val="000000"/>
           <w:sz w:val="22"/>
           <w:szCs w:val="22"/>
@@ -3950,8 +4652,42 @@
           <w:sz w:val="22"/>
           <w:szCs w:val="22"/>
         </w:rPr>
-        <w:t>Color of points not in target group or above significance threshold</w:t>
-      </w:r>
+        <w:t xml:space="preserve">Color of points below </w:t>
+      </w:r>
+      <w:proofErr w:type="spellStart"/>
+      <w:r>
+        <w:rPr>
+          <w:rFonts w:ascii="Helvetica" w:hAnsi="Helvetica" w:cs="Helvetica"/>
+          <w:iCs/>
+          <w:color w:val="000000"/>
+          <w:sz w:val="22"/>
+          <w:szCs w:val="22"/>
+        </w:rPr>
+        <w:t>fc_thresh</w:t>
+      </w:r>
+      <w:proofErr w:type="spellEnd"/>
+      <w:r>
+        <w:rPr>
+          <w:rFonts w:ascii="Helvetica" w:hAnsi="Helvetica" w:cs="Helvetica"/>
+          <w:iCs/>
+          <w:color w:val="000000"/>
+          <w:sz w:val="22"/>
+          <w:szCs w:val="22"/>
+        </w:rPr>
+        <w:t xml:space="preserve"> but above significance threshold(s); change to same as default to not call out these </w:t>
+      </w:r>
+      <w:proofErr w:type="gramStart"/>
+      <w:r>
+        <w:rPr>
+          <w:rFonts w:ascii="Helvetica" w:hAnsi="Helvetica" w:cs="Helvetica"/>
+          <w:iCs/>
+          <w:color w:val="000000"/>
+          <w:sz w:val="22"/>
+          <w:szCs w:val="22"/>
+        </w:rPr>
+        <w:t>targets</w:t>
+      </w:r>
+      <w:proofErr w:type="gramEnd"/>
     </w:p>
     <w:p>
       <w:pPr>
@@ -3970,21 +4706,34 @@
           <w:szCs w:val="22"/>
         </w:rPr>
       </w:pPr>
-      <w:r>
-        <w:rPr>
-          <w:rFonts w:ascii="Helvetica" w:hAnsi="Helvetica" w:cs="Helvetica"/>
-          <w:i/>
-          <w:iCs/>
-          <w:color w:val="000000"/>
-          <w:sz w:val="22"/>
-          <w:szCs w:val="22"/>
-        </w:rPr>
-        <w:t>fc_color:</w:t>
-      </w:r>
-      <w:r>
-        <w:rPr>
-          <w:rFonts w:ascii="Helvetica" w:hAnsi="Helvetica" w:cs="Helvetica"/>
-          <w:iCs/>
+      <w:proofErr w:type="spellStart"/>
+      <w:r>
+        <w:rPr>
+          <w:rFonts w:ascii="Helvetica" w:hAnsi="Helvetica" w:cs="Helvetica"/>
+          <w:i/>
+          <w:iCs/>
+          <w:color w:val="000000"/>
+          <w:sz w:val="22"/>
+          <w:szCs w:val="22"/>
+        </w:rPr>
+        <w:t>target_groups</w:t>
+      </w:r>
+      <w:proofErr w:type="spellEnd"/>
+      <w:r>
+        <w:rPr>
+          <w:rFonts w:ascii="Helvetica" w:hAnsi="Helvetica" w:cs="Helvetica"/>
+          <w:i/>
+          <w:iCs/>
+          <w:color w:val="000000"/>
+          <w:sz w:val="22"/>
+          <w:szCs w:val="22"/>
+        </w:rPr>
+        <w:t>:</w:t>
+      </w:r>
+      <w:r>
+        <w:rPr>
+          <w:rFonts w:ascii="Helvetica" w:hAnsi="Helvetica" w:cs="Helvetica"/>
+          <w:i/>
           <w:color w:val="000000"/>
           <w:sz w:val="22"/>
           <w:szCs w:val="22"/>
@@ -4009,7 +4758,143 @@
           <w:sz w:val="22"/>
           <w:szCs w:val="22"/>
         </w:rPr>
-        <w:t>Color of points below fc_thresh but above significance threshold(s); change to same as default to not call out these targets</w:t>
+        <w:t>Specific</w:t>
+      </w:r>
+      <w:r>
+        <w:rPr>
+          <w:rFonts w:ascii="Helvetica" w:hAnsi="Helvetica" w:cs="Helvetica"/>
+          <w:iCs/>
+          <w:color w:val="000000"/>
+          <w:sz w:val="22"/>
+          <w:szCs w:val="22"/>
+        </w:rPr>
+        <w:t xml:space="preserve"> gene</w:t>
+      </w:r>
+      <w:r>
+        <w:rPr>
+          <w:rFonts w:ascii="Helvetica" w:hAnsi="Helvetica" w:cs="Helvetica"/>
+          <w:iCs/>
+          <w:color w:val="000000"/>
+          <w:sz w:val="22"/>
+          <w:szCs w:val="22"/>
+        </w:rPr>
+        <w:t xml:space="preserve"> target groups to be colored in plot</w:t>
+      </w:r>
+      <w:r>
+        <w:rPr>
+          <w:rFonts w:ascii="Helvetica" w:hAnsi="Helvetica" w:cs="Helvetica"/>
+          <w:iCs/>
+          <w:color w:val="000000"/>
+          <w:sz w:val="22"/>
+          <w:szCs w:val="22"/>
+        </w:rPr>
+        <w:t>. Target groups are labeled in the VOLCANO PLOT.xlsx file</w:t>
+      </w:r>
+      <w:r>
+        <w:rPr>
+          <w:rFonts w:ascii="Helvetica" w:hAnsi="Helvetica" w:cs="Helvetica"/>
+          <w:iCs/>
+          <w:color w:val="000000"/>
+          <w:sz w:val="22"/>
+          <w:szCs w:val="22"/>
+        </w:rPr>
+        <w:t xml:space="preserve">. All genes in given </w:t>
+      </w:r>
+      <w:proofErr w:type="spellStart"/>
+      <w:r>
+        <w:rPr>
+          <w:rFonts w:ascii="Helvetica" w:hAnsi="Helvetica" w:cs="Helvetica"/>
+          <w:iCs/>
+          <w:color w:val="000000"/>
+          <w:sz w:val="22"/>
+          <w:szCs w:val="22"/>
+        </w:rPr>
+        <w:t>target_group</w:t>
+      </w:r>
+      <w:proofErr w:type="spellEnd"/>
+      <w:r>
+        <w:rPr>
+          <w:rFonts w:ascii="Helvetica" w:hAnsi="Helvetica" w:cs="Helvetica"/>
+          <w:iCs/>
+          <w:color w:val="000000"/>
+          <w:sz w:val="22"/>
+          <w:szCs w:val="22"/>
+        </w:rPr>
+        <w:t xml:space="preserve"> are colored no matter where they are in the figure.</w:t>
+      </w:r>
+      <w:r>
+        <w:rPr>
+          <w:rFonts w:ascii="Helvetica" w:hAnsi="Helvetica" w:cs="Helvetica"/>
+          <w:iCs/>
+          <w:color w:val="000000"/>
+          <w:sz w:val="22"/>
+          <w:szCs w:val="22"/>
+        </w:rPr>
+        <w:t xml:space="preserve"> If no group is given</w:t>
+      </w:r>
+      <w:r>
+        <w:rPr>
+          <w:rFonts w:ascii="Helvetica" w:hAnsi="Helvetica" w:cs="Helvetica"/>
+          <w:iCs/>
+          <w:color w:val="000000"/>
+          <w:sz w:val="22"/>
+          <w:szCs w:val="22"/>
+        </w:rPr>
+        <w:t xml:space="preserve"> (NULL)</w:t>
+      </w:r>
+      <w:r>
+        <w:rPr>
+          <w:rFonts w:ascii="Helvetica" w:hAnsi="Helvetica" w:cs="Helvetica"/>
+          <w:iCs/>
+          <w:color w:val="000000"/>
+          <w:sz w:val="22"/>
+          <w:szCs w:val="22"/>
+        </w:rPr>
+        <w:t xml:space="preserve">, targets are colored if they are above </w:t>
+      </w:r>
+      <w:proofErr w:type="spellStart"/>
+      <w:r>
+        <w:rPr>
+          <w:rFonts w:ascii="Helvetica" w:hAnsi="Helvetica" w:cs="Helvetica"/>
+          <w:iCs/>
+          <w:color w:val="000000"/>
+          <w:sz w:val="22"/>
+          <w:szCs w:val="22"/>
+        </w:rPr>
+        <w:t>pval</w:t>
+      </w:r>
+      <w:proofErr w:type="spellEnd"/>
+      <w:r>
+        <w:rPr>
+          <w:rFonts w:ascii="Helvetica" w:hAnsi="Helvetica" w:cs="Helvetica"/>
+          <w:iCs/>
+          <w:color w:val="000000"/>
+          <w:sz w:val="22"/>
+          <w:szCs w:val="22"/>
+        </w:rPr>
+        <w:t>/</w:t>
+      </w:r>
+      <w:proofErr w:type="spellStart"/>
+      <w:r>
+        <w:rPr>
+          <w:rFonts w:ascii="Helvetica" w:hAnsi="Helvetica" w:cs="Helvetica"/>
+          <w:iCs/>
+          <w:color w:val="000000"/>
+          <w:sz w:val="22"/>
+          <w:szCs w:val="22"/>
+        </w:rPr>
+        <w:t>fdr</w:t>
+      </w:r>
+      <w:proofErr w:type="spellEnd"/>
+      <w:r>
+        <w:rPr>
+          <w:rFonts w:ascii="Helvetica" w:hAnsi="Helvetica" w:cs="Helvetica"/>
+          <w:iCs/>
+          <w:color w:val="000000"/>
+          <w:sz w:val="22"/>
+          <w:szCs w:val="22"/>
+        </w:rPr>
+        <w:t xml:space="preserve"> threshold. </w:t>
       </w:r>
     </w:p>
     <w:p>
@@ -4029,31 +4914,33 @@
           <w:szCs w:val="22"/>
         </w:rPr>
       </w:pPr>
-      <w:r>
-        <w:rPr>
-          <w:rFonts w:ascii="Helvetica" w:hAnsi="Helvetica" w:cs="Helvetica"/>
-          <w:i/>
-          <w:iCs/>
-          <w:color w:val="000000"/>
-          <w:sz w:val="22"/>
-          <w:szCs w:val="22"/>
-        </w:rPr>
-        <w:t>target_groups:</w:t>
-      </w:r>
-      <w:r>
-        <w:rPr>
-          <w:rFonts w:ascii="Helvetica" w:hAnsi="Helvetica" w:cs="Helvetica"/>
-          <w:i/>
-          <w:color w:val="000000"/>
-          <w:sz w:val="22"/>
-          <w:szCs w:val="22"/>
-        </w:rPr>
-        <w:t xml:space="preserve"> </w:t>
-      </w:r>
-      <w:r>
-        <w:rPr>
-          <w:rFonts w:ascii="Helvetica" w:hAnsi="Helvetica" w:cs="Helvetica"/>
-          <w:iCs/>
+      <w:proofErr w:type="spellStart"/>
+      <w:r>
+        <w:rPr>
+          <w:rFonts w:ascii="Helvetica" w:hAnsi="Helvetica" w:cs="Helvetica"/>
+          <w:i/>
+          <w:iCs/>
+          <w:color w:val="000000"/>
+          <w:sz w:val="22"/>
+          <w:szCs w:val="22"/>
+        </w:rPr>
+        <w:t>color_options</w:t>
+      </w:r>
+      <w:proofErr w:type="spellEnd"/>
+      <w:r>
+        <w:rPr>
+          <w:rFonts w:ascii="Helvetica" w:hAnsi="Helvetica" w:cs="Helvetica"/>
+          <w:i/>
+          <w:iCs/>
+          <w:color w:val="000000"/>
+          <w:sz w:val="22"/>
+          <w:szCs w:val="22"/>
+        </w:rPr>
+        <w:t xml:space="preserve">: </w:t>
+      </w:r>
+      <w:r>
+        <w:rPr>
+          <w:rFonts w:ascii="Helvetica" w:hAnsi="Helvetica" w:cs="Helvetica"/>
           <w:color w:val="000000"/>
           <w:sz w:val="22"/>
           <w:szCs w:val="22"/>
@@ -4063,82 +4950,51 @@
       <w:r>
         <w:rPr>
           <w:rFonts w:ascii="Helvetica" w:hAnsi="Helvetica" w:cs="Helvetica"/>
-          <w:iCs/>
-          <w:color w:val="000000"/>
-          <w:sz w:val="22"/>
-          <w:szCs w:val="22"/>
-        </w:rPr>
-        <w:t>Specific</w:t>
-      </w:r>
-      <w:r>
-        <w:rPr>
-          <w:rFonts w:ascii="Helvetica" w:hAnsi="Helvetica" w:cs="Helvetica"/>
-          <w:iCs/>
-          <w:color w:val="000000"/>
-          <w:sz w:val="22"/>
-          <w:szCs w:val="22"/>
-        </w:rPr>
-        <w:t xml:space="preserve"> gene</w:t>
-      </w:r>
-      <w:r>
-        <w:rPr>
-          <w:rFonts w:ascii="Helvetica" w:hAnsi="Helvetica" w:cs="Helvetica"/>
-          <w:iCs/>
-          <w:color w:val="000000"/>
-          <w:sz w:val="22"/>
-          <w:szCs w:val="22"/>
-        </w:rPr>
-        <w:t xml:space="preserve"> target groups to be colored in plot</w:t>
-      </w:r>
-      <w:r>
-        <w:rPr>
-          <w:rFonts w:ascii="Helvetica" w:hAnsi="Helvetica" w:cs="Helvetica"/>
-          <w:iCs/>
-          <w:color w:val="000000"/>
-          <w:sz w:val="22"/>
-          <w:szCs w:val="22"/>
-        </w:rPr>
-        <w:t>. Target groups are labeled in the VOLCANO PLOT.xlsx file</w:t>
-      </w:r>
-      <w:r>
-        <w:rPr>
-          <w:rFonts w:ascii="Helvetica" w:hAnsi="Helvetica" w:cs="Helvetica"/>
-          <w:iCs/>
-          <w:color w:val="000000"/>
-          <w:sz w:val="22"/>
-          <w:szCs w:val="22"/>
-        </w:rPr>
-        <w:t>. All genes in given target_group are colored no matter where they are in the figure.</w:t>
-      </w:r>
-      <w:r>
-        <w:rPr>
-          <w:rFonts w:ascii="Helvetica" w:hAnsi="Helvetica" w:cs="Helvetica"/>
-          <w:iCs/>
-          <w:color w:val="000000"/>
-          <w:sz w:val="22"/>
-          <w:szCs w:val="22"/>
-        </w:rPr>
-        <w:t xml:space="preserve"> If no group is given</w:t>
-      </w:r>
-      <w:r>
-        <w:rPr>
-          <w:rFonts w:ascii="Helvetica" w:hAnsi="Helvetica" w:cs="Helvetica"/>
-          <w:iCs/>
-          <w:color w:val="000000"/>
-          <w:sz w:val="22"/>
-          <w:szCs w:val="22"/>
-        </w:rPr>
-        <w:t xml:space="preserve"> (NULL)</w:t>
-      </w:r>
-      <w:r>
-        <w:rPr>
-          <w:rFonts w:ascii="Helvetica" w:hAnsi="Helvetica" w:cs="Helvetica"/>
-          <w:iCs/>
-          <w:color w:val="000000"/>
-          <w:sz w:val="22"/>
-          <w:szCs w:val="22"/>
-        </w:rPr>
-        <w:t xml:space="preserve">, targets are colored if they are above pval/fdr threshold. </w:t>
+          <w:color w:val="000000"/>
+          <w:sz w:val="22"/>
+          <w:szCs w:val="22"/>
+        </w:rPr>
+        <w:t xml:space="preserve">List of colors to use in figure. Must have at least the number of </w:t>
+      </w:r>
+      <w:proofErr w:type="spellStart"/>
+      <w:proofErr w:type="gramStart"/>
+      <w:r>
+        <w:rPr>
+          <w:rFonts w:ascii="Helvetica" w:hAnsi="Helvetica" w:cs="Helvetica"/>
+          <w:color w:val="000000"/>
+          <w:sz w:val="22"/>
+          <w:szCs w:val="22"/>
+        </w:rPr>
+        <w:t>target</w:t>
+      </w:r>
+      <w:proofErr w:type="gramEnd"/>
+      <w:r>
+        <w:rPr>
+          <w:rFonts w:ascii="Helvetica" w:hAnsi="Helvetica" w:cs="Helvetica"/>
+          <w:color w:val="000000"/>
+          <w:sz w:val="22"/>
+          <w:szCs w:val="22"/>
+        </w:rPr>
+        <w:t>_</w:t>
+      </w:r>
+      <w:r>
+        <w:rPr>
+          <w:rFonts w:ascii="Helvetica" w:hAnsi="Helvetica" w:cs="Helvetica"/>
+          <w:color w:val="000000"/>
+          <w:sz w:val="22"/>
+          <w:szCs w:val="22"/>
+        </w:rPr>
+        <w:t>groups</w:t>
+      </w:r>
+      <w:proofErr w:type="spellEnd"/>
+      <w:r>
+        <w:rPr>
+          <w:rFonts w:ascii="Helvetica" w:hAnsi="Helvetica" w:cs="Helvetica"/>
+          <w:color w:val="000000"/>
+          <w:sz w:val="22"/>
+          <w:szCs w:val="22"/>
+        </w:rPr>
+        <w:t>.</w:t>
       </w:r>
     </w:p>
     <w:p>
@@ -4158,71 +5014,7 @@
           <w:szCs w:val="22"/>
         </w:rPr>
       </w:pPr>
-      <w:r>
-        <w:rPr>
-          <w:rFonts w:ascii="Helvetica" w:hAnsi="Helvetica" w:cs="Helvetica"/>
-          <w:i/>
-          <w:iCs/>
-          <w:color w:val="000000"/>
-          <w:sz w:val="22"/>
-          <w:szCs w:val="22"/>
-        </w:rPr>
-        <w:t xml:space="preserve">color_options: </w:t>
-      </w:r>
-      <w:r>
-        <w:rPr>
-          <w:rFonts w:ascii="Helvetica" w:hAnsi="Helvetica" w:cs="Helvetica"/>
-          <w:color w:val="000000"/>
-          <w:sz w:val="22"/>
-          <w:szCs w:val="22"/>
-        </w:rPr>
-        <w:t xml:space="preserve">(String) </w:t>
-      </w:r>
-      <w:r>
-        <w:rPr>
-          <w:rFonts w:ascii="Helvetica" w:hAnsi="Helvetica" w:cs="Helvetica"/>
-          <w:color w:val="000000"/>
-          <w:sz w:val="22"/>
-          <w:szCs w:val="22"/>
-        </w:rPr>
-        <w:t>List of colors to use in figure. Must have at least the number of target</w:t>
-      </w:r>
-      <w:r>
-        <w:rPr>
-          <w:rFonts w:ascii="Helvetica" w:hAnsi="Helvetica" w:cs="Helvetica"/>
-          <w:color w:val="000000"/>
-          <w:sz w:val="22"/>
-          <w:szCs w:val="22"/>
-        </w:rPr>
-        <w:t>_</w:t>
-      </w:r>
-      <w:r>
-        <w:rPr>
-          <w:rFonts w:ascii="Helvetica" w:hAnsi="Helvetica" w:cs="Helvetica"/>
-          <w:color w:val="000000"/>
-          <w:sz w:val="22"/>
-          <w:szCs w:val="22"/>
-        </w:rPr>
-        <w:t>groups.</w:t>
-      </w:r>
-    </w:p>
-    <w:p>
-      <w:pPr>
-        <w:pStyle w:val="NormalWeb"/>
-        <w:numPr>
-          <w:ilvl w:val="0"/>
-          <w:numId w:val="4"/>
-        </w:numPr>
-        <w:shd w:val="clear" w:color="auto" w:fill="FFFFFF"/>
-        <w:spacing w:before="120" w:beforeAutospacing="0" w:after="120" w:afterAutospacing="0"/>
-        <w:rPr>
-          <w:rFonts w:ascii="Helvetica" w:hAnsi="Helvetica" w:cs="Helvetica"/>
-          <w:i/>
-          <w:color w:val="000000"/>
-          <w:sz w:val="22"/>
-          <w:szCs w:val="22"/>
-        </w:rPr>
-      </w:pPr>
+      <w:proofErr w:type="spellStart"/>
       <w:r>
         <w:rPr>
           <w:rFonts w:ascii="Helvetica" w:hAnsi="Helvetica" w:cs="Helvetica"/>
@@ -4245,6 +5037,7 @@
         </w:rPr>
         <w:t>by_dataset</w:t>
       </w:r>
+      <w:proofErr w:type="spellEnd"/>
       <w:r>
         <w:rPr>
           <w:rFonts w:ascii="Helvetica" w:hAnsi="Helvetica" w:cs="Helvetica"/>
@@ -4429,7 +5222,14 @@
         <w:rPr>
           <w:rFonts w:ascii="Helvetica" w:hAnsi="Helvetica" w:cs="Helvetica"/>
         </w:rPr>
-        <w:t>The Labeled</w:t>
+        <w:t xml:space="preserve">The </w:t>
+      </w:r>
+      <w:proofErr w:type="spellStart"/>
+      <w:r>
+        <w:rPr>
+          <w:rFonts w:ascii="Helvetica" w:hAnsi="Helvetica" w:cs="Helvetica"/>
+        </w:rPr>
+        <w:t>Labeled</w:t>
       </w:r>
       <w:r>
         <w:rPr>
@@ -4441,7 +5241,14 @@
         <w:rPr>
           <w:rFonts w:ascii="Helvetica" w:hAnsi="Helvetica" w:cs="Helvetica"/>
         </w:rPr>
-        <w:t xml:space="preserve">VolcanoPlot </w:t>
+        <w:t>VolcanoPlot</w:t>
+      </w:r>
+      <w:proofErr w:type="spellEnd"/>
+      <w:r>
+        <w:rPr>
+          <w:rFonts w:ascii="Helvetica" w:hAnsi="Helvetica" w:cs="Helvetica"/>
+        </w:rPr>
+        <w:t xml:space="preserve"> </w:t>
       </w:r>
       <w:r>
         <w:rPr>
@@ -4473,11 +5280,19 @@
         </w:rPr>
         <w:t xml:space="preserve">   </w:t>
       </w:r>
-      <w:r>
-        <w:rPr>
-          <w:rFonts w:ascii="Helvetica" w:hAnsi="Helvetica" w:cs="Helvetica"/>
-        </w:rPr>
-        <w:t>pvalue or FDR</w:t>
+      <w:proofErr w:type="spellStart"/>
+      <w:r>
+        <w:rPr>
+          <w:rFonts w:ascii="Helvetica" w:hAnsi="Helvetica" w:cs="Helvetica"/>
+        </w:rPr>
+        <w:t>pvalue</w:t>
+      </w:r>
+      <w:proofErr w:type="spellEnd"/>
+      <w:r>
+        <w:rPr>
+          <w:rFonts w:ascii="Helvetica" w:hAnsi="Helvetica" w:cs="Helvetica"/>
+        </w:rPr>
+        <w:t xml:space="preserve"> or FDR</w:t>
       </w:r>
       <w:r>
         <w:rPr>
@@ -4588,8 +5403,7 @@
         </w:rPr>
         <w:sectPr>
           <w:footerReference w:type="even" r:id="rId18"/>
-          <w:footerReference w:type="default" r:id="rId19"/>
-          <w:footerReference w:type="first" r:id="rId20"/>
+          <w:footerReference w:type="first" r:id="rId19"/>
           <w:pgSz w:w="12240" w:h="15840"/>
           <w:pgMar w:top="720" w:right="720" w:bottom="720" w:left="720" w:header="720" w:footer="720" w:gutter="0"/>
           <w:cols w:space="720"/>
@@ -4606,57 +5420,59 @@
           <w:bCs/>
         </w:rPr>
       </w:pPr>
+      <w:proofErr w:type="spellStart"/>
       <w:r>
         <w:rPr>
           <w:rFonts w:ascii="Helvetica" w:hAnsi="Helvetica" w:cs="Helvetica"/>
           <w:b/>
           <w:bCs/>
         </w:rPr>
-        <w:t xml:space="preserve">n_genes = </w:t>
-      </w:r>
+        <w:t>n_genes</w:t>
+      </w:r>
+      <w:proofErr w:type="spellEnd"/>
       <w:r>
         <w:rPr>
           <w:rFonts w:ascii="Helvetica" w:hAnsi="Helvetica" w:cs="Helvetica"/>
           <w:b/>
           <w:bCs/>
         </w:rPr>
-        <w:t>10</w:t>
-      </w:r>
-    </w:p>
-    <w:p>
-      <w:pPr>
-        <w:jc w:val="center"/>
+        <w:t xml:space="preserve"> = </w:t>
+      </w:r>
+      <w:r>
         <w:rPr>
           <w:rFonts w:ascii="Helvetica" w:hAnsi="Helvetica" w:cs="Helvetica"/>
           <w:b/>
           <w:bCs/>
         </w:rPr>
-      </w:pPr>
-      <w:r>
+        <w:t>10</w:t>
+      </w:r>
+    </w:p>
+    <w:p>
+      <w:pPr>
+        <w:jc w:val="center"/>
         <w:rPr>
           <w:rFonts w:ascii="Helvetica" w:hAnsi="Helvetica" w:cs="Helvetica"/>
           <w:b/>
           <w:bCs/>
         </w:rPr>
-        <w:t>fdr_thresh = 0.01</w:t>
-      </w:r>
-    </w:p>
-    <w:p>
-      <w:pPr>
-        <w:jc w:val="center"/>
+      </w:pPr>
+      <w:proofErr w:type="spellStart"/>
+      <w:r>
         <w:rPr>
           <w:rFonts w:ascii="Helvetica" w:hAnsi="Helvetica" w:cs="Helvetica"/>
           <w:b/>
           <w:bCs/>
         </w:rPr>
-      </w:pPr>
+        <w:t>fdr_thresh</w:t>
+      </w:r>
+      <w:proofErr w:type="spellEnd"/>
       <w:r>
         <w:rPr>
           <w:rFonts w:ascii="Helvetica" w:hAnsi="Helvetica" w:cs="Helvetica"/>
           <w:b/>
           <w:bCs/>
         </w:rPr>
-        <w:t>pval_thresh = 0.05</w:t>
+        <w:t xml:space="preserve"> = 0.01</w:t>
       </w:r>
     </w:p>
     <w:p>
@@ -4668,21 +5484,23 @@
           <w:bCs/>
         </w:rPr>
       </w:pPr>
+      <w:proofErr w:type="spellStart"/>
       <w:r>
         <w:rPr>
           <w:rFonts w:ascii="Helvetica" w:hAnsi="Helvetica" w:cs="Helvetica"/>
           <w:b/>
           <w:bCs/>
         </w:rPr>
-        <w:t xml:space="preserve">fc_thresh = </w:t>
-      </w:r>
+        <w:t>pval_thresh</w:t>
+      </w:r>
+      <w:proofErr w:type="spellEnd"/>
       <w:r>
         <w:rPr>
           <w:rFonts w:ascii="Helvetica" w:hAnsi="Helvetica" w:cs="Helvetica"/>
           <w:b/>
           <w:bCs/>
         </w:rPr>
-        <w:t>0.5</w:t>
+        <w:t xml:space="preserve"> = 0.05</w:t>
       </w:r>
     </w:p>
     <w:p>
@@ -4694,13 +5512,59 @@
           <w:bCs/>
         </w:rPr>
       </w:pPr>
+      <w:proofErr w:type="spellStart"/>
       <w:r>
         <w:rPr>
           <w:rFonts w:ascii="Helvetica" w:hAnsi="Helvetica" w:cs="Helvetica"/>
           <w:b/>
           <w:bCs/>
         </w:rPr>
-        <w:t>label_fc = FALSE</w:t>
+        <w:t>fc_thresh</w:t>
+      </w:r>
+      <w:proofErr w:type="spellEnd"/>
+      <w:r>
+        <w:rPr>
+          <w:rFonts w:ascii="Helvetica" w:hAnsi="Helvetica" w:cs="Helvetica"/>
+          <w:b/>
+          <w:bCs/>
+        </w:rPr>
+        <w:t xml:space="preserve"> = </w:t>
+      </w:r>
+      <w:r>
+        <w:rPr>
+          <w:rFonts w:ascii="Helvetica" w:hAnsi="Helvetica" w:cs="Helvetica"/>
+          <w:b/>
+          <w:bCs/>
+        </w:rPr>
+        <w:t>0.5</w:t>
+      </w:r>
+    </w:p>
+    <w:p>
+      <w:pPr>
+        <w:jc w:val="center"/>
+        <w:rPr>
+          <w:rFonts w:ascii="Helvetica" w:hAnsi="Helvetica" w:cs="Helvetica"/>
+          <w:b/>
+          <w:bCs/>
+        </w:rPr>
+      </w:pPr>
+      <w:proofErr w:type="spellStart"/>
+      <w:r>
+        <w:rPr>
+          <w:rFonts w:ascii="Helvetica" w:hAnsi="Helvetica" w:cs="Helvetica"/>
+          <w:b/>
+          <w:bCs/>
+        </w:rPr>
+        <w:t>label_fc</w:t>
+      </w:r>
+      <w:proofErr w:type="spellEnd"/>
+      <w:r>
+        <w:rPr>
+          <w:rFonts w:ascii="Helvetica" w:hAnsi="Helvetica" w:cs="Helvetica"/>
+          <w:b/>
+          <w:bCs/>
+        </w:rPr>
+        <w:t xml:space="preserve"> = FALSE</w:t>
       </w:r>
     </w:p>
     <w:p>
@@ -4719,6 +5583,7 @@
           <w:docGrid w:linePitch="360"/>
         </w:sectPr>
       </w:pPr>
+      <w:proofErr w:type="spellStart"/>
       <w:r>
         <w:rPr>
           <w:rFonts w:ascii="Helvetica" w:hAnsi="Helvetica" w:cs="Helvetica"/>
@@ -4727,6 +5592,7 @@
         </w:rPr>
         <w:t>color_by_dataset</w:t>
       </w:r>
+      <w:proofErr w:type="spellEnd"/>
       <w:r>
         <w:rPr>
           <w:rFonts w:ascii="Helvetica" w:hAnsi="Helvetica" w:cs="Helvetica"/>
@@ -4775,7 +5641,7 @@
                     </pic:cNvPicPr>
                   </pic:nvPicPr>
                   <pic:blipFill>
-                    <a:blip r:embed="rId21" cstate="print">
+                    <a:blip r:embed="rId20" cstate="print">
                       <a:extLst>
                         <a:ext uri="{28A0092B-C50C-407E-A947-70E740481C1C}">
                           <a14:useLocalDpi xmlns:a14="http://schemas.microsoft.com/office/drawing/2010/main" val="0"/>
@@ -4995,136 +5861,6 @@
       <mc:AlternateContent>
         <mc:Choice Requires="wps">
           <w:drawing>
-            <wp:anchor distT="0" distB="0" distL="0" distR="0" simplePos="0" relativeHeight="251660288" behindDoc="0" locked="0" layoutInCell="1" allowOverlap="1" wp14:anchorId="6491A3D3" wp14:editId="4E317B0F">
-              <wp:simplePos x="457200" y="9433560"/>
-              <wp:positionH relativeFrom="page">
-                <wp:align>center</wp:align>
-              </wp:positionH>
-              <wp:positionV relativeFrom="page">
-                <wp:align>bottom</wp:align>
-              </wp:positionV>
-              <wp:extent cx="863600" cy="322580"/>
-              <wp:effectExtent l="0" t="0" r="12700" b="0"/>
-              <wp:wrapNone/>
-              <wp:docPr id="384496648" name="Text Box 4" descr="-Bruker Confidential-">
-                <a:extLst xmlns:a="http://schemas.openxmlformats.org/drawingml/2006/main">
-                  <a:ext uri="{5AE41FA2-C0FF-4470-9BD4-5FADCA87CBE2}">
-                    <aclsh:classification xmlns:aclsh="http://schemas.microsoft.com/office/drawing/2020/classificationShape" classificationOutcomeType="ftr"/>
-                  </a:ext>
-                </a:extLst>
-              </wp:docPr>
-              <wp:cNvGraphicFramePr/>
-              <a:graphic xmlns:a="http://schemas.openxmlformats.org/drawingml/2006/main">
-                <a:graphicData uri="http://schemas.microsoft.com/office/word/2010/wordprocessingShape">
-                  <wps:wsp>
-                    <wps:cNvSpPr txBox="1"/>
-                    <wps:spPr>
-                      <a:xfrm>
-                        <a:off x="0" y="0"/>
-                        <a:ext cx="863600" cy="322580"/>
-                      </a:xfrm>
-                      <a:prstGeom prst="rect">
-                        <a:avLst/>
-                      </a:prstGeom>
-                      <a:noFill/>
-                      <a:ln>
-                        <a:noFill/>
-                      </a:ln>
-                    </wps:spPr>
-                    <wps:txbx>
-                      <w:txbxContent>
-                        <w:p>
-                          <w:pPr>
-                            <w:spacing w:after="0"/>
-                            <w:rPr>
-                              <w:rFonts w:ascii="Calibri" w:eastAsia="Calibri" w:hAnsi="Calibri" w:cs="Calibri"/>
-                              <w:noProof/>
-                              <w:color w:val="000000"/>
-                              <w:sz w:val="16"/>
-                              <w:szCs w:val="16"/>
-                            </w:rPr>
-                          </w:pPr>
-                          <w:r>
-                            <w:rPr>
-                              <w:rFonts w:ascii="Calibri" w:eastAsia="Calibri" w:hAnsi="Calibri" w:cs="Calibri"/>
-                              <w:noProof/>
-                              <w:color w:val="000000"/>
-                              <w:sz w:val="16"/>
-                              <w:szCs w:val="16"/>
-                            </w:rPr>
-                            <w:t>-Bruker Confidential-</w:t>
-                          </w:r>
-                        </w:p>
-                      </w:txbxContent>
-                    </wps:txbx>
-                    <wps:bodyPr rot="0" spcFirstLastPara="0" vertOverflow="overflow" horzOverflow="overflow" vert="horz" wrap="none" lIns="0" tIns="0" rIns="0" bIns="190500" numCol="1" spcCol="0" rtlCol="0" fromWordArt="0" anchor="b" anchorCtr="0" forceAA="0" compatLnSpc="1">
-                      <a:prstTxWarp prst="textNoShape">
-                        <a:avLst/>
-                      </a:prstTxWarp>
-                      <a:spAutoFit/>
-                    </wps:bodyPr>
-                  </wps:wsp>
-                </a:graphicData>
-              </a:graphic>
-            </wp:anchor>
-          </w:drawing>
-        </mc:Choice>
-        <mc:Fallback>
-          <w:pict>
-            <v:shapetype w14:anchorId="6491A3D3" id="_x0000_t202" coordsize="21600,21600" o:spt="202" path="m,l,21600r21600,l21600,xe">
-              <v:stroke joinstyle="miter"/>
-              <v:path gradientshapeok="t" o:connecttype="rect"/>
-            </v:shapetype>
-            <v:shape id="Text Box 4" o:spid="_x0000_s1027" type="#_x0000_t202" alt="-Bruker Confidential-" style="position:absolute;margin-left:0;margin-top:0;width:68pt;height:25.4pt;z-index:251660288;visibility:visible;mso-wrap-style:none;mso-wrap-distance-left:0;mso-wrap-distance-top:0;mso-wrap-distance-right:0;mso-wrap-distance-bottom:0;mso-position-horizontal:center;mso-position-horizontal-relative:page;mso-position-vertical:bottom;mso-position-vertical-relative:page;v-text-anchor:bottom" o:gfxdata="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" filled="f" stroked="f">
-              <v:textbox style="mso-fit-shape-to-text:t" inset="0,0,0,15pt">
-                <w:txbxContent>
-                  <w:p>
-                    <w:pPr>
-                      <w:spacing w:after="0"/>
-                      <w:rPr>
-                        <w:rFonts w:ascii="Calibri" w:eastAsia="Calibri" w:hAnsi="Calibri" w:cs="Calibri"/>
-                        <w:noProof/>
-                        <w:color w:val="000000"/>
-                        <w:sz w:val="16"/>
-                        <w:szCs w:val="16"/>
-                      </w:rPr>
-                    </w:pPr>
-                    <w:r>
-                      <w:rPr>
-                        <w:rFonts w:ascii="Calibri" w:eastAsia="Calibri" w:hAnsi="Calibri" w:cs="Calibri"/>
-                        <w:noProof/>
-                        <w:color w:val="000000"/>
-                        <w:sz w:val="16"/>
-                        <w:szCs w:val="16"/>
-                      </w:rPr>
-                      <w:t>-Bruker Confidential-</w:t>
-                    </w:r>
-                  </w:p>
-                </w:txbxContent>
-              </v:textbox>
-              <w10:wrap anchorx="page" anchory="page"/>
-            </v:shape>
-          </w:pict>
-        </mc:Fallback>
-      </mc:AlternateContent>
-    </w:r>
-  </w:p>
-</w:ftr>
-</file>
-
-<file path=word/footer3.xml><?xml version="1.0" encoding="utf-8"?>
-<w:ftr xmlns:wpc="http://schemas.microsoft.com/office/word/2010/wordprocessingCanvas" xmlns:cx="http://schemas.microsoft.com/office/drawing/2014/chartex" xmlns:cx1="http://schemas.microsoft.com/office/drawing/2015/9/8/chartex" xmlns:cx2="http://schemas.microsoft.com/office/drawing/2015/10/21/chartex" xmlns:cx3="http://schemas.microsoft.com/office/drawing/2016/5/9/chartex" xmlns:cx4="http://schemas.microsoft.com/office/drawing/2016/5/10/chartex" xmlns:cx5="http://schemas.microsoft.com/office/drawing/2016/5/11/chartex" xmlns:cx6="http://schemas.microsoft.com/office/drawing/2016/5/12/chartex" xmlns:cx7="http://schemas.microsoft.com/office/drawing/2016/5/13/chartex" xmlns:cx8="http://schemas.microsoft.com/office/drawing/2016/5/14/chartex" xmlns:mc="http://schemas.openxmlformats.org/markup-compatibility/2006" xmlns:aink="http://schemas.microsoft.com/office/drawing/2016/ink" xmlns:am3d="http://schemas.microsoft.com/office/drawing/2017/model3d" xmlns:o="urn:schemas-microsoft-com:office:office" xmlns:oel="http://schemas.microsoft.com/office/2019/extlst" xmlns:r="http://schemas.openxmlformats.org/officeDocument/2006/relationships" xmlns:m="http://schemas.openxmlformats.org/officeDocument/2006/math" xmlns:v="urn:schemas-microsoft-com:vml" xmlns:wp14="http://schemas.microsoft.com/office/word/2010/wordprocessingDrawing" xmlns:wp="http://schemas.openxmlformats.org/drawingml/2006/wordprocessingDrawing" xmlns:w10="urn:schemas-microsoft-com:office:word" xmlns:w="http://schemas.openxmlformats.org/wordprocessingml/2006/main" xmlns:w14="http://schemas.microsoft.com/office/word/2010/wordml" xmlns:w15="http://schemas.microsoft.com/office/word/2012/wordml" xmlns:w16cex="http://schemas.microsoft.com/office/word/2018/wordml/cex" xmlns:w16cid="http://schemas.microsoft.com/office/word/2016/wordml/cid" xmlns:w16="http://schemas.microsoft.com/office/word/2018/wordml" xmlns:w16du="http://schemas.microsoft.com/office/word/2023/wordml/word16du" xmlns:w16sdtdh="http://schemas.microsoft.com/office/word/2020/wordml/sdtdatahash" xmlns:w16se="http://schemas.microsoft.com/office/word/2015/wordml/symex" xmlns:wpg="http://schemas.microsoft.com/office/word/2010/wordprocessingGroup" xmlns:wpi="http://schemas.microsoft.com/office/word/2010/wordprocessingInk" xmlns:wne="http://schemas.microsoft.com/office/word/2006/wordml" xmlns:wps="http://schemas.microsoft.com/office/word/2010/wordprocessingShape" mc:Ignorable="w14 w15 w16se w16cid w16 w16cex w16sdtdh w16du wp14">
-  <w:p>
-    <w:pPr>
-      <w:pStyle w:val="Footer"/>
-    </w:pPr>
-    <w:r>
-      <w:rPr>
-        <w:noProof/>
-      </w:rPr>
-      <mc:AlternateContent>
-        <mc:Choice Requires="wps">
-          <w:drawing>
             <wp:anchor distT="0" distB="0" distL="0" distR="0" simplePos="0" relativeHeight="251658240" behindDoc="0" locked="0" layoutInCell="1" allowOverlap="1" wp14:anchorId="612C5872" wp14:editId="5B09693F">
               <wp:simplePos x="635" y="635"/>
               <wp:positionH relativeFrom="page">
@@ -5205,7 +5941,7 @@
               <v:stroke joinstyle="miter"/>
               <v:path gradientshapeok="t" o:connecttype="rect"/>
             </v:shapetype>
-            <v:shape id="Text Box 2" o:spid="_x0000_s1028" type="#_x0000_t202" alt="-Bruker Confidential-" style="position:absolute;margin-left:0;margin-top:0;width:68pt;height:25.4pt;z-index:251658240;visibility:visible;mso-wrap-style:none;mso-wrap-distance-left:0;mso-wrap-distance-top:0;mso-wrap-distance-right:0;mso-wrap-distance-bottom:0;mso-position-horizontal:center;mso-position-horizontal-relative:page;mso-position-vertical:bottom;mso-position-vertical-relative:page;v-text-anchor:bottom" o:gfxdata="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" filled="f" stroked="f">
+            <v:shape id="Text Box 2" o:spid="_x0000_s1027" type="#_x0000_t202" alt="-Bruker Confidential-" style="position:absolute;margin-left:0;margin-top:0;width:68pt;height:25.4pt;z-index:251658240;visibility:visible;mso-wrap-style:none;mso-wrap-distance-left:0;mso-wrap-distance-top:0;mso-wrap-distance-right:0;mso-wrap-distance-bottom:0;mso-position-horizontal:center;mso-position-horizontal-relative:page;mso-position-vertical:bottom;mso-position-vertical-relative:page;v-text-anchor:bottom" o:gfxdata="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" filled="f" stroked="f">
               <v:textbox style="mso-fit-shape-to-text:t" inset="0,0,0,15pt">
                 <w:txbxContent>
                   <w:p>
@@ -5745,8 +6481,8 @@
   <w:abstractNum w:abstractNumId="5" w15:restartNumberingAfterBreak="0">
     <w:nsid w:val="79FF7132"/>
     <w:multiLevelType w:val="hybridMultilevel"/>
-    <w:tmpl w:val="E32A7B86"/>
-    <w:lvl w:ilvl="0" w:tplc="2D42A0AE">
+    <w:tmpl w:val="09BA6F76"/>
+    <w:lvl w:ilvl="0" w:tplc="910C216A">
       <w:start w:val="1"/>
       <w:numFmt w:val="decimal"/>
       <w:lvlText w:val="%1."/>
@@ -5756,6 +6492,8 @@
       </w:pPr>
       <w:rPr>
         <w:rFonts w:ascii="Arial" w:eastAsia="Times New Roman" w:hAnsi="Arial" w:cs="Arial"/>
+        <w:b w:val="0"/>
+        <w:bCs w:val="0"/>
         <w:i w:val="0"/>
         <w:iCs w:val="0"/>
       </w:rPr>
@@ -6490,6 +7228,28 @@
     <w:uiPriority w:val="99"/>
     <w:rsid w:val="0040428A"/>
   </w:style>
+  <w:style w:type="paragraph" w:styleId="Header">
+    <w:name w:val="header"/>
+    <w:basedOn w:val="Normal"/>
+    <w:link w:val="HeaderChar"/>
+    <w:uiPriority w:val="99"/>
+    <w:unhideWhenUsed/>
+    <w:rsid w:val="00387FC7"/>
+    <w:pPr>
+      <w:tabs>
+        <w:tab w:val="center" w:pos="4680"/>
+        <w:tab w:val="right" w:pos="9360"/>
+      </w:tabs>
+      <w:spacing w:after="0" w:line="240" w:lineRule="auto"/>
+    </w:pPr>
+  </w:style>
+  <w:style w:type="character" w:customStyle="1" w:styleId="HeaderChar">
+    <w:name w:val="Header Char"/>
+    <w:basedOn w:val="DefaultParagraphFont"/>
+    <w:link w:val="Header"/>
+    <w:uiPriority w:val="99"/>
+    <w:rsid w:val="00387FC7"/>
+  </w:style>
 </w:styles>
 </file>
 

</xml_diff>